<commit_message>
Finished step 3. Can you help me check the result?
</commit_message>
<xml_diff>
--- a/docs/Final Report/work.docx
+++ b/docs/Final Report/work.docx
@@ -25,13 +25,7 @@
     </w:p>
     <w:p>
       <w:r>
-        <w:t xml:space="preserve">Design a database for storing information about medical doctors, their patients, and </w:t>
-      </w:r>
-      <w:r>
-        <w:t>illnesses</w:t>
-      </w:r>
-      <w:r>
-        <w:t>:</w:t>
+        <w:t>Design a database for storing information about medical doctors, their patients, and illnesses:</w:t>
       </w:r>
     </w:p>
     <w:p/>
@@ -3804,10 +3798,7 @@
                             </w:pPr>
                             <w:proofErr w:type="spellStart"/>
                             <w:r>
-                              <w:t>Patient</w:t>
-                            </w:r>
-                            <w:r>
-                              <w:t>_Name</w:t>
+                              <w:t>Patient_Name</w:t>
                             </w:r>
                             <w:proofErr w:type="spellEnd"/>
                           </w:p>
@@ -3842,10 +3833,7 @@
                       </w:pPr>
                       <w:proofErr w:type="spellStart"/>
                       <w:r>
-                        <w:t>Patient</w:t>
-                      </w:r>
-                      <w:r>
-                        <w:t>_Name</w:t>
+                        <w:t>Patient_Name</w:t>
                       </w:r>
                       <w:proofErr w:type="spellEnd"/>
                     </w:p>
@@ -3927,13 +3915,7 @@
                               <w:rPr>
                                 <w:u w:val="single"/>
                               </w:rPr>
-                              <w:t>Patient</w:t>
-                            </w:r>
-                            <w:r>
-                              <w:rPr>
-                                <w:u w:val="single"/>
-                              </w:rPr>
-                              <w:t>_ID</w:t>
+                              <w:t>Patient_ID</w:t>
                             </w:r>
                             <w:proofErr w:type="spellEnd"/>
                           </w:p>
@@ -3974,13 +3956,7 @@
                         <w:rPr>
                           <w:u w:val="single"/>
                         </w:rPr>
-                        <w:t>Patient</w:t>
-                      </w:r>
-                      <w:r>
-                        <w:rPr>
-                          <w:u w:val="single"/>
-                        </w:rPr>
-                        <w:t>_ID</w:t>
+                        <w:t>Patient_ID</w:t>
                       </w:r>
                       <w:proofErr w:type="spellEnd"/>
                     </w:p>
@@ -4690,7 +4666,6 @@
       </w:r>
       <w:r>
         <w:rPr>
-          <w:color w:val="FF0000"/>
           <w:sz w:val="48"/>
           <w:szCs w:val="48"/>
         </w:rPr>
@@ -5286,6 +5261,14 @@
     </w:p>
     <w:p>
       <w:r>
+        <w:rPr>
+          <w:highlight w:val="yellow"/>
+        </w:rPr>
+        <w:t>Version 2(d2.ddl)</w:t>
+      </w:r>
+    </w:p>
+    <w:p>
+      <w:r>
         <w:t>Relations:</w:t>
       </w:r>
     </w:p>
@@ -5326,18 +5309,31 @@
       </w:r>
       <w:proofErr w:type="spellEnd"/>
       <w:r>
-        <w:t>, Phone -- &gt; Address, Department</w:t>
-      </w:r>
-    </w:p>
-    <w:p>
-      <w:r>
-        <w:t>D</w:t>
-      </w:r>
-      <w:r>
-        <w:t>ecompositions</w:t>
-      </w:r>
-      <w:r>
-        <w:t>:</w:t>
+        <w:t>, Phone -- &gt; Address, Departmen</w:t>
+      </w:r>
+      <w:r>
+        <w:t xml:space="preserve">t, </w:t>
+      </w:r>
+    </w:p>
+    <w:p>
+      <w:pPr>
+        <w:ind w:left="1440" w:firstLine="720"/>
+      </w:pPr>
+      <w:r>
+        <w:t xml:space="preserve"> </w:t>
+      </w:r>
+      <w:proofErr w:type="spellStart"/>
+      <w:r>
+        <w:t>Doctor_Name</w:t>
+      </w:r>
+      <w:proofErr w:type="spellEnd"/>
+      <w:r>
+        <w:t>, Birthday -- &gt; Phone, Department</w:t>
+      </w:r>
+    </w:p>
+    <w:p>
+      <w:r>
+        <w:t>Decompositions:</w:t>
       </w:r>
     </w:p>
     <w:p>
@@ -5377,6 +5373,19 @@
     <w:p/>
     <w:p>
       <w:r>
+        <w:rPr>
+          <w:highlight w:val="yellow"/>
+        </w:rPr>
+        <w:t>Version 3(d3.ddl)</w:t>
+      </w:r>
+    </w:p>
+    <w:p>
+      <w:r>
+        <w:t>Relations:</w:t>
+      </w:r>
+    </w:p>
+    <w:p>
+      <w:r>
         <w:t>Patient (</w:t>
       </w:r>
       <w:proofErr w:type="spellStart"/>
@@ -5427,15 +5436,26 @@
       </w:r>
       <w:proofErr w:type="spellStart"/>
       <w:r>
-        <w:t>Patient_</w:t>
-      </w:r>
-      <w:r>
-        <w:t>Name</w:t>
+        <w:t>Patient_Name</w:t>
       </w:r>
       <w:proofErr w:type="spellEnd"/>
       <w:r>
         <w:t>, Phone -- &gt; Address, Birthday</w:t>
       </w:r>
+      <w:r>
+        <w:t xml:space="preserve">, </w:t>
+      </w:r>
+    </w:p>
+    <w:p>
+      <w:pPr>
+        <w:ind w:left="2160"/>
+      </w:pPr>
+      <w:r>
+        <w:t xml:space="preserve"> </w:t>
+      </w:r>
+      <w:r>
+        <w:t>Birthday, Phone -- &gt; Gender</w:t>
+      </w:r>
     </w:p>
     <w:p>
       <w:r>
@@ -5473,10 +5493,7 @@
       </w:r>
       <w:proofErr w:type="spellEnd"/>
       <w:r>
-        <w:t>, Phone,</w:t>
-      </w:r>
-      <w:r>
-        <w:t xml:space="preserve"> Gender, Birthday, Allergies History, </w:t>
+        <w:t xml:space="preserve">, Phone, Gender, Birthday, Allergies History, </w:t>
       </w:r>
       <w:proofErr w:type="spellStart"/>
       <w:r>
@@ -5498,6 +5515,31 @@
     <w:p/>
     <w:p>
       <w:r>
+        <w:rPr>
+          <w:highlight w:val="yellow"/>
+        </w:rPr>
+        <w:t>Additional work</w:t>
+      </w:r>
+      <w:r>
+        <w:rPr>
+          <w:highlight w:val="yellow"/>
+        </w:rPr>
+        <w:t xml:space="preserve"> </w:t>
+      </w:r>
+      <w:r>
+        <w:rPr>
+          <w:highlight w:val="yellow"/>
+        </w:rPr>
+        <w:t>(We don’t need that, actually)</w:t>
+      </w:r>
+    </w:p>
+    <w:p>
+      <w:r>
+        <w:t>Relations:</w:t>
+      </w:r>
+    </w:p>
+    <w:p>
+      <w:r>
         <w:t>Illness (</w:t>
       </w:r>
       <w:proofErr w:type="spellStart"/>
@@ -5556,10 +5598,7 @@
       </w:r>
       <w:proofErr w:type="spellEnd"/>
       <w:r>
-        <w:t>, Symptoms</w:t>
-      </w:r>
-      <w:r>
-        <w:t>)</w:t>
+        <w:t>, Symptoms)</w:t>
       </w:r>
     </w:p>
     <w:p>
@@ -5575,31 +5614,19 @@
         <w:t xml:space="preserve">, </w:t>
       </w:r>
       <w:r>
-        <w:t>Emergency Level</w:t>
-      </w:r>
-      <w:r>
-        <w:t>,</w:t>
+        <w:t>Emergency Level,</w:t>
       </w:r>
       <w:r>
         <w:t xml:space="preserve"> </w:t>
       </w:r>
       <w:r>
-        <w:t>Department</w:t>
-      </w:r>
-      <w:r>
-        <w:t>)</w:t>
+        <w:t>Department)</w:t>
       </w:r>
     </w:p>
     <w:p/>
     <w:p/>
     <w:p/>
     <w:p>
-      <w:r>
-        <w:br w:type="page"/>
-      </w:r>
-    </w:p>
-    <w:p/>
-    <w:p>
       <w:pPr>
         <w:rPr>
           <w:sz w:val="48"/>
@@ -5615,7 +5642,6 @@
       </w:r>
       <w:r>
         <w:rPr>
-          <w:color w:val="FF0000"/>
           <w:sz w:val="48"/>
           <w:szCs w:val="48"/>
         </w:rPr>
@@ -5664,6 +5690,14 @@
       </w:r>
     </w:p>
     <w:p>
+      <w:r>
+        <w:rPr>
+          <w:highlight w:val="yellow"/>
+        </w:rPr>
+        <w:t>D2.ddl</w:t>
+      </w:r>
+    </w:p>
+    <w:p>
       <w:pPr>
         <w:rPr>
           <w:b/>
@@ -5673,7 +5707,13 @@
         <w:rPr>
           <w:b/>
         </w:rPr>
-        <w:t>Attribute:</w:t>
+        <w:t>Relation</w:t>
+      </w:r>
+      <w:r>
+        <w:rPr>
+          <w:b/>
+        </w:rPr>
+        <w:t>:</w:t>
       </w:r>
     </w:p>
     <w:p>
@@ -5712,6 +5752,28 @@
       <w:r>
         <w:t>, Phone -- &gt; Address, Department</w:t>
       </w:r>
+      <w:r>
+        <w:t xml:space="preserve">, </w:t>
+      </w:r>
+    </w:p>
+    <w:p>
+      <w:pPr>
+        <w:ind w:left="1440" w:firstLine="720"/>
+      </w:pPr>
+      <w:r>
+        <w:t xml:space="preserve"> </w:t>
+      </w:r>
+      <w:proofErr w:type="spellStart"/>
+      <w:r>
+        <w:t>Doctor_Name</w:t>
+      </w:r>
+      <w:proofErr w:type="spellEnd"/>
+      <w:r>
+        <w:t xml:space="preserve">, </w:t>
+      </w:r>
+      <w:r>
+        <w:t>Birthday -- &gt; Phone, Department</w:t>
+      </w:r>
     </w:p>
     <w:p>
       <w:r>
@@ -5791,13 +5853,124 @@
       </w:r>
       <w:proofErr w:type="spellEnd"/>
       <w:r>
-        <w:t>, Phone, Address, Department)</w:t>
-      </w:r>
-      <w:r>
+        <w:t>, Phone, Address, Department) U (</w:t>
+      </w:r>
+      <w:proofErr w:type="spellStart"/>
+      <w:r>
+        <w:t>Doctor_ID</w:t>
+      </w:r>
+      <w:proofErr w:type="spellEnd"/>
+      <w:r>
+        <w:t xml:space="preserve">, </w:t>
+      </w:r>
+      <w:proofErr w:type="spellStart"/>
+      <w:r>
+        <w:t>Doctor_Name</w:t>
+      </w:r>
+      <w:proofErr w:type="spellEnd"/>
+      <w:r>
+        <w:t>, Phone, Department, Birthday) = (</w:t>
+      </w:r>
+      <w:proofErr w:type="spellStart"/>
+      <w:r>
+        <w:rPr>
+          <w:u w:val="single"/>
+        </w:rPr>
+        <w:t>Doctor_ID</w:t>
+      </w:r>
+      <w:proofErr w:type="spellEnd"/>
+      <w:r>
+        <w:t xml:space="preserve">, </w:t>
+      </w:r>
+      <w:proofErr w:type="spellStart"/>
+      <w:r>
+        <w:t>Doctor_Name</w:t>
+      </w:r>
+      <w:proofErr w:type="spellEnd"/>
+      <w:r>
+        <w:t xml:space="preserve">, Phone, Address, Birthday, Experiences Years, Department) = </w:t>
+      </w:r>
+      <w:proofErr w:type="spellStart"/>
+      <w:r>
+        <w:t>Att</w:t>
+      </w:r>
+      <w:proofErr w:type="spellEnd"/>
+      <w:r>
+        <w:t>(R).</w:t>
+      </w:r>
+    </w:p>
+    <w:p>
+      <w:r>
+        <w:rPr>
+          <w:rFonts w:hint="eastAsia"/>
+        </w:rPr>
+        <w:t xml:space="preserve">Second condition holds true as </w:t>
+      </w:r>
+      <w:proofErr w:type="spellStart"/>
+      <w:r>
+        <w:rPr>
+          <w:rFonts w:hint="eastAsia"/>
+        </w:rPr>
+        <w:t>Att</w:t>
+      </w:r>
+      <w:proofErr w:type="spellEnd"/>
+      <w:r>
+        <w:rPr>
+          <w:rFonts w:hint="eastAsia"/>
+        </w:rPr>
+        <w:t xml:space="preserve">(R1) </w:t>
+      </w:r>
+      <w:r>
+        <w:rPr>
+          <w:rFonts w:hint="eastAsia"/>
+        </w:rPr>
+        <w:t>∩</w:t>
+      </w:r>
+      <w:r>
+        <w:rPr>
+          <w:rFonts w:hint="eastAsia"/>
+        </w:rPr>
         <w:t xml:space="preserve"> </w:t>
       </w:r>
-      <w:r>
-        <w:t>U (</w:t>
+      <w:proofErr w:type="spellStart"/>
+      <w:r>
+        <w:rPr>
+          <w:rFonts w:hint="eastAsia"/>
+        </w:rPr>
+        <w:t>Att</w:t>
+      </w:r>
+      <w:proofErr w:type="spellEnd"/>
+      <w:r>
+        <w:rPr>
+          <w:rFonts w:hint="eastAsia"/>
+        </w:rPr>
+        <w:t xml:space="preserve">(R2) = </w:t>
+      </w:r>
+      <w:r>
+        <w:t>(</w:t>
+      </w:r>
+      <w:proofErr w:type="spellStart"/>
+      <w:r>
+        <w:t>Doctor_Name</w:t>
+      </w:r>
+      <w:proofErr w:type="spellEnd"/>
+      <w:r>
+        <w:t xml:space="preserve">, Phone, Address, Department) </w:t>
+      </w:r>
+      <w:r>
+        <w:rPr>
+          <w:rFonts w:hint="eastAsia"/>
+        </w:rPr>
+        <w:t>∩</w:t>
+      </w:r>
+      <w:r>
+        <w:rPr>
+          <w:rFonts w:hint="eastAsia"/>
+        </w:rPr>
+        <w:t xml:space="preserve"> </w:t>
+      </w:r>
+      <w:r>
+        <w:t>(</w:t>
       </w:r>
       <w:proofErr w:type="spellStart"/>
       <w:r>
@@ -5813,19 +5986,188 @@
       </w:r>
       <w:proofErr w:type="spellEnd"/>
       <w:r>
-        <w:t>, Phone, Department, Birthday)</w:t>
-      </w:r>
-      <w:r>
+        <w:t>, Phone, Department, Birthday) = (</w:t>
+      </w:r>
+      <w:proofErr w:type="spellStart"/>
+      <w:r>
+        <w:t>Doctor_Name</w:t>
+      </w:r>
+      <w:proofErr w:type="spellEnd"/>
+      <w:r>
+        <w:t xml:space="preserve">, Phone) </w:t>
+      </w:r>
+      <w:r>
+        <w:rPr>
+          <w:rFonts w:hint="eastAsia"/>
+        </w:rPr>
+        <w:t>≠</w:t>
+      </w:r>
+      <w:r>
+        <w:rPr>
+          <w:rFonts w:hint="eastAsia"/>
+        </w:rPr>
         <w:t xml:space="preserve"> </w:t>
       </w:r>
       <w:r>
-        <w:t>= (</w:t>
+        <w:rPr>
+          <w:rFonts w:hint="eastAsia"/>
+        </w:rPr>
+        <w:t>Φ</w:t>
+      </w:r>
+    </w:p>
+    <w:p>
+      <w:r>
+        <w:rPr>
+          <w:rFonts w:hint="eastAsia"/>
+        </w:rPr>
+        <w:t xml:space="preserve">Third condition holds true as </w:t>
+      </w:r>
+      <w:proofErr w:type="spellStart"/>
+      <w:r>
+        <w:rPr>
+          <w:rFonts w:hint="eastAsia"/>
+        </w:rPr>
+        <w:t>Att</w:t>
+      </w:r>
+      <w:proofErr w:type="spellEnd"/>
+      <w:r>
+        <w:rPr>
+          <w:rFonts w:hint="eastAsia"/>
+        </w:rPr>
+        <w:t xml:space="preserve">(R1) </w:t>
+      </w:r>
+      <w:r>
+        <w:rPr>
+          <w:rFonts w:hint="eastAsia"/>
+        </w:rPr>
+        <w:t>∩</w:t>
+      </w:r>
+      <w:r>
+        <w:rPr>
+          <w:rFonts w:hint="eastAsia"/>
+        </w:rPr>
+        <w:t xml:space="preserve"> </w:t>
+      </w:r>
+      <w:proofErr w:type="spellStart"/>
+      <w:r>
+        <w:rPr>
+          <w:rFonts w:hint="eastAsia"/>
+        </w:rPr>
+        <w:t>Att</w:t>
+      </w:r>
+      <w:proofErr w:type="spellEnd"/>
+      <w:r>
+        <w:rPr>
+          <w:rFonts w:hint="eastAsia"/>
+        </w:rPr>
+        <w:t xml:space="preserve">(R2) = </w:t>
+      </w:r>
+      <w:r>
+        <w:t>(</w:t>
+      </w:r>
+      <w:proofErr w:type="spellStart"/>
+      <w:r>
+        <w:t>Doctor_Name</w:t>
+      </w:r>
+      <w:proofErr w:type="spellEnd"/>
+      <w:r>
+        <w:t>, Phone)</w:t>
+      </w:r>
+      <w:r>
+        <w:rPr>
+          <w:rFonts w:hint="eastAsia"/>
+        </w:rPr>
+        <w:t xml:space="preserve"> is a key of R1</w:t>
+      </w:r>
+      <w:r>
+        <w:t xml:space="preserve"> (</w:t>
+      </w:r>
+      <w:proofErr w:type="spellStart"/>
+      <w:r>
+        <w:t>Doctor_Name</w:t>
+      </w:r>
+      <w:proofErr w:type="spellEnd"/>
+      <w:r>
+        <w:t xml:space="preserve">, Phone, Address, Department) </w:t>
+      </w:r>
+      <w:r>
+        <w:rPr>
+          <w:rFonts w:hint="eastAsia"/>
+        </w:rPr>
+        <w:t xml:space="preserve">because </w:t>
+      </w:r>
+      <w:proofErr w:type="spellStart"/>
+      <w:r>
+        <w:t>Doctor_Name</w:t>
+      </w:r>
+      <w:proofErr w:type="spellEnd"/>
+      <w:r>
+        <w:t>, Phone -- &gt; Address, Department</w:t>
+      </w:r>
+      <w:r>
+        <w:rPr>
+          <w:rFonts w:hint="eastAsia"/>
+        </w:rPr>
+        <w:t xml:space="preserve"> is given.</w:t>
+      </w:r>
+    </w:p>
+    <w:p>
+      <w:r>
+        <w:t>Furthermore, all dependencies of R either can</w:t>
+      </w:r>
+      <w:r>
+        <w:t xml:space="preserve"> be a part of R1 or R2 or must be derivable from combination of FD’s of R1 and R2.</w:t>
+      </w:r>
+    </w:p>
+    <w:p>
+      <w:r>
+        <w:rPr>
+          <w:highlight w:val="yellow"/>
+        </w:rPr>
+        <w:t>d3.ddl</w:t>
+      </w:r>
+    </w:p>
+    <w:p>
+      <w:pPr>
+        <w:rPr>
+          <w:b/>
+        </w:rPr>
+      </w:pPr>
+      <w:r>
+        <w:rPr>
+          <w:b/>
+        </w:rPr>
+        <w:t>Relations:</w:t>
+      </w:r>
+    </w:p>
+    <w:p>
+      <w:r>
+        <w:t>Patient (</w:t>
       </w:r>
       <w:proofErr w:type="spellStart"/>
       <w:r>
         <w:rPr>
           <w:u w:val="single"/>
         </w:rPr>
+        <w:t>Patient_ID</w:t>
+      </w:r>
+      <w:proofErr w:type="spellEnd"/>
+      <w:r>
+        <w:t xml:space="preserve">, </w:t>
+      </w:r>
+      <w:proofErr w:type="spellStart"/>
+      <w:r>
+        <w:t>Patient_Name</w:t>
+      </w:r>
+      <w:proofErr w:type="spellEnd"/>
+      <w:r>
+        <w:t xml:space="preserve">, Phone, Address, Birthday, Gender, Allergies History, </w:t>
+      </w:r>
+      <w:proofErr w:type="spellStart"/>
+      <w:r>
+        <w:rPr>
+          <w:u w:val="dash"/>
+        </w:rPr>
         <w:t>Doctor_ID</w:t>
       </w:r>
       <w:proofErr w:type="spellEnd"/>
@@ -5834,18 +6176,258 @@
       </w:r>
       <w:proofErr w:type="spellStart"/>
       <w:r>
-        <w:t>Doctor_Name</w:t>
-      </w:r>
-      <w:proofErr w:type="spellEnd"/>
-      <w:r>
-        <w:t>, Phone, Address, Birthday, Experiences Years, Department)</w:t>
+        <w:rPr>
+          <w:u w:val="dash"/>
+        </w:rPr>
+        <w:t>Illness_ID</w:t>
+      </w:r>
+      <w:proofErr w:type="spellEnd"/>
+      <w:r>
+        <w:t>)</w:t>
+      </w:r>
+    </w:p>
+    <w:p>
+      <w:r>
+        <w:t xml:space="preserve">Functional Dependency: </w:t>
+      </w:r>
+      <w:proofErr w:type="spellStart"/>
+      <w:r>
+        <w:t>Patient_Name</w:t>
+      </w:r>
+      <w:proofErr w:type="spellEnd"/>
+      <w:r>
+        <w:t xml:space="preserve">, Phone -- &gt; Address, Birthday, </w:t>
+      </w:r>
+    </w:p>
+    <w:p>
+      <w:pPr>
+        <w:ind w:left="2160"/>
+      </w:pPr>
+      <w:r>
+        <w:t xml:space="preserve"> Birthday, Phone -- &gt; Gender</w:t>
+      </w:r>
+    </w:p>
+    <w:p>
+      <w:r>
+        <w:lastRenderedPageBreak/>
+        <w:t>Decompositions:</w:t>
+      </w:r>
+    </w:p>
+    <w:p>
+      <w:r>
+        <w:t>R1: Patient Contact Info (</w:t>
+      </w:r>
+      <w:proofErr w:type="spellStart"/>
+      <w:r>
+        <w:t>Patient_Name</w:t>
+      </w:r>
+      <w:proofErr w:type="spellEnd"/>
+      <w:r>
+        <w:t xml:space="preserve">, Phone, </w:t>
+      </w:r>
+      <w:proofErr w:type="spellStart"/>
+      <w:proofErr w:type="gramStart"/>
+      <w:r>
+        <w:t>Address,</w:t>
+      </w:r>
+      <w:r>
+        <w:t>Gender</w:t>
+      </w:r>
+      <w:proofErr w:type="spellEnd"/>
+      <w:proofErr w:type="gramEnd"/>
+      <w:r>
+        <w:t>)</w:t>
+      </w:r>
+    </w:p>
+    <w:p>
+      <w:r>
+        <w:t>R2: Patient Personal Info (</w:t>
+      </w:r>
+      <w:proofErr w:type="spellStart"/>
+      <w:r>
+        <w:t>Patient_Name</w:t>
+      </w:r>
+      <w:proofErr w:type="spellEnd"/>
+      <w:r>
+        <w:t>, Phone,</w:t>
       </w:r>
       <w:r>
         <w:t xml:space="preserve"> </w:t>
       </w:r>
+      <w:proofErr w:type="spellStart"/>
+      <w:r>
+        <w:t>Patient_ID</w:t>
+      </w:r>
+      <w:proofErr w:type="spellEnd"/>
+      <w:r>
+        <w:t xml:space="preserve">, Birthday, Allergies History, </w:t>
+      </w:r>
+      <w:proofErr w:type="spellStart"/>
+      <w:r>
+        <w:t>Doctor_ID</w:t>
+      </w:r>
+      <w:proofErr w:type="spellEnd"/>
+      <w:r>
+        <w:t xml:space="preserve">, </w:t>
+      </w:r>
+      <w:proofErr w:type="spellStart"/>
+      <w:r>
+        <w:t>Illness_ID</w:t>
+      </w:r>
+      <w:proofErr w:type="spellEnd"/>
+      <w:r>
+        <w:t>)</w:t>
+      </w:r>
+    </w:p>
+    <w:p/>
+    <w:p>
+      <w:pPr>
+        <w:rPr>
+          <w:b/>
+        </w:rPr>
+      </w:pPr>
+      <w:r>
+        <w:rPr>
+          <w:b/>
+        </w:rPr>
+        <w:t>Prove:</w:t>
+      </w:r>
+      <w:bookmarkStart w:id="0" w:name="_GoBack"/>
+      <w:bookmarkEnd w:id="0"/>
+    </w:p>
+    <w:p>
+      <w:r>
+        <w:t xml:space="preserve">First condition holds true as </w:t>
+      </w:r>
+      <w:proofErr w:type="spellStart"/>
+      <w:r>
+        <w:t>Att</w:t>
+      </w:r>
+      <w:proofErr w:type="spellEnd"/>
+      <w:r>
+        <w:t xml:space="preserve">(R1) U </w:t>
+      </w:r>
+      <w:proofErr w:type="spellStart"/>
+      <w:r>
+        <w:t>Att</w:t>
+      </w:r>
+      <w:proofErr w:type="spellEnd"/>
+      <w:r>
+        <w:t xml:space="preserve">(R2) = </w:t>
+      </w:r>
+      <w:r>
+        <w:t>(</w:t>
+      </w:r>
+      <w:proofErr w:type="spellStart"/>
+      <w:r>
+        <w:t>Patient_Name</w:t>
+      </w:r>
+      <w:proofErr w:type="spellEnd"/>
+      <w:r>
+        <w:t xml:space="preserve">, Phone, Address, </w:t>
+      </w:r>
+      <w:proofErr w:type="spellStart"/>
+      <w:r>
+        <w:t>Gendder</w:t>
+      </w:r>
+      <w:proofErr w:type="spellEnd"/>
+      <w:r>
+        <w:t>)</w:t>
+      </w:r>
+      <w:r>
+        <w:t xml:space="preserve"> </w:t>
+      </w:r>
+      <w:r>
+        <w:t xml:space="preserve">U </w:t>
+      </w:r>
+      <w:r>
+        <w:t>(</w:t>
+      </w:r>
+      <w:proofErr w:type="spellStart"/>
+      <w:r>
+        <w:t>Patient_Name</w:t>
+      </w:r>
+      <w:proofErr w:type="spellEnd"/>
+      <w:r>
+        <w:t xml:space="preserve">, Phone, </w:t>
+      </w:r>
+      <w:proofErr w:type="spellStart"/>
+      <w:r>
+        <w:t>Patient_ID</w:t>
+      </w:r>
+      <w:proofErr w:type="spellEnd"/>
+      <w:r>
+        <w:t xml:space="preserve">, Birthday, Allergies History, </w:t>
+      </w:r>
+      <w:proofErr w:type="spellStart"/>
+      <w:r>
+        <w:t>Doctor_ID</w:t>
+      </w:r>
+      <w:proofErr w:type="spellEnd"/>
+      <w:r>
+        <w:t xml:space="preserve">, </w:t>
+      </w:r>
+      <w:proofErr w:type="spellStart"/>
+      <w:r>
+        <w:t>Illness_ID</w:t>
+      </w:r>
+      <w:proofErr w:type="spellEnd"/>
+      <w:r>
+        <w:t>)</w:t>
+      </w:r>
+      <w:r>
+        <w:t xml:space="preserve"> </w:t>
+      </w:r>
       <w:r>
         <w:t xml:space="preserve">= </w:t>
       </w:r>
+      <w:r>
+        <w:t>(</w:t>
+      </w:r>
+      <w:proofErr w:type="spellStart"/>
+      <w:r>
+        <w:rPr>
+          <w:u w:val="single"/>
+        </w:rPr>
+        <w:t>Patient_ID</w:t>
+      </w:r>
+      <w:proofErr w:type="spellEnd"/>
+      <w:r>
+        <w:t xml:space="preserve">, </w:t>
+      </w:r>
+      <w:proofErr w:type="spellStart"/>
+      <w:r>
+        <w:t>Patient_Name</w:t>
+      </w:r>
+      <w:proofErr w:type="spellEnd"/>
+      <w:r>
+        <w:t xml:space="preserve">, Phone, Address, Birthday, Gender, Allergies History, </w:t>
+      </w:r>
+      <w:proofErr w:type="spellStart"/>
+      <w:r>
+        <w:rPr>
+          <w:u w:val="dash"/>
+        </w:rPr>
+        <w:t>Doctor_ID</w:t>
+      </w:r>
+      <w:proofErr w:type="spellEnd"/>
+      <w:r>
+        <w:t xml:space="preserve">, </w:t>
+      </w:r>
+      <w:proofErr w:type="spellStart"/>
+      <w:r>
+        <w:rPr>
+          <w:u w:val="dash"/>
+        </w:rPr>
+        <w:t>Illness_ID</w:t>
+      </w:r>
+      <w:proofErr w:type="spellEnd"/>
+      <w:r>
+        <w:t>)</w:t>
+      </w:r>
+      <w:r>
+        <w:t xml:space="preserve"> = </w:t>
+      </w:r>
       <w:proofErr w:type="spellStart"/>
       <w:r>
         <w:t>Att</w:t>
@@ -5912,11 +6494,24 @@
       </w:r>
       <w:proofErr w:type="spellStart"/>
       <w:r>
-        <w:t>Doctor_Name</w:t>
-      </w:r>
-      <w:proofErr w:type="spellEnd"/>
-      <w:r>
-        <w:t>, Phone, Address, Department)</w:t>
+        <w:t>Patient_Name</w:t>
+      </w:r>
+      <w:proofErr w:type="spellEnd"/>
+      <w:r>
+        <w:t xml:space="preserve">, Phone, </w:t>
+      </w:r>
+      <w:proofErr w:type="spellStart"/>
+      <w:proofErr w:type="gramStart"/>
+      <w:r>
+        <w:t>Address,</w:t>
+      </w:r>
+      <w:r>
+        <w:t>Gender</w:t>
+      </w:r>
+      <w:proofErr w:type="spellEnd"/>
+      <w:proofErr w:type="gramEnd"/>
+      <w:r>
+        <w:t>)</w:t>
       </w:r>
       <w:r>
         <w:t xml:space="preserve"> </w:t>
@@ -5938,6 +6533,22 @@
       </w:r>
       <w:proofErr w:type="spellStart"/>
       <w:r>
+        <w:t>Patient_Name</w:t>
+      </w:r>
+      <w:proofErr w:type="spellEnd"/>
+      <w:r>
+        <w:t xml:space="preserve">, Phone, </w:t>
+      </w:r>
+      <w:proofErr w:type="spellStart"/>
+      <w:r>
+        <w:t>Patient_ID</w:t>
+      </w:r>
+      <w:proofErr w:type="spellEnd"/>
+      <w:r>
+        <w:t xml:space="preserve">, Birthday, Allergies History, </w:t>
+      </w:r>
+      <w:proofErr w:type="spellStart"/>
+      <w:r>
         <w:t>Doctor_ID</w:t>
       </w:r>
       <w:proofErr w:type="spellEnd"/>
@@ -5946,148 +6557,163 @@
       </w:r>
       <w:proofErr w:type="spellStart"/>
       <w:r>
-        <w:t>Doctor_Name</w:t>
-      </w:r>
-      <w:proofErr w:type="spellEnd"/>
-      <w:r>
-        <w:t>, Phone, Department, Birthday)</w:t>
-      </w:r>
-      <w:r>
-        <w:t xml:space="preserve"> = (</w:t>
-      </w:r>
-      <w:proofErr w:type="spellStart"/>
-      <w:r>
-        <w:t>Doctor_Name</w:t>
+        <w:t>Illness_ID</w:t>
+      </w:r>
+      <w:proofErr w:type="spellEnd"/>
+      <w:r>
+        <w:t>)</w:t>
+      </w:r>
+      <w:r>
+        <w:t xml:space="preserve"> </w:t>
+      </w:r>
+      <w:r>
+        <w:rPr>
+          <w:rFonts w:hint="eastAsia"/>
+        </w:rPr>
+        <w:t>≠</w:t>
+      </w:r>
+      <w:r>
+        <w:rPr>
+          <w:rFonts w:hint="eastAsia"/>
+        </w:rPr>
+        <w:t xml:space="preserve"> </w:t>
+      </w:r>
+      <w:r>
+        <w:rPr>
+          <w:rFonts w:hint="eastAsia"/>
+        </w:rPr>
+        <w:t>Φ</w:t>
+      </w:r>
+    </w:p>
+    <w:p>
+      <w:r>
+        <w:rPr>
+          <w:rFonts w:hint="eastAsia"/>
+        </w:rPr>
+        <w:t xml:space="preserve">Third condition holds true as </w:t>
+      </w:r>
+      <w:proofErr w:type="spellStart"/>
+      <w:r>
+        <w:rPr>
+          <w:rFonts w:hint="eastAsia"/>
+        </w:rPr>
+        <w:t>Att</w:t>
+      </w:r>
+      <w:proofErr w:type="spellEnd"/>
+      <w:r>
+        <w:rPr>
+          <w:rFonts w:hint="eastAsia"/>
+        </w:rPr>
+        <w:t xml:space="preserve">(R1) </w:t>
+      </w:r>
+      <w:r>
+        <w:rPr>
+          <w:rFonts w:hint="eastAsia"/>
+        </w:rPr>
+        <w:t>∩</w:t>
+      </w:r>
+      <w:r>
+        <w:rPr>
+          <w:rFonts w:hint="eastAsia"/>
+        </w:rPr>
+        <w:t xml:space="preserve"> </w:t>
+      </w:r>
+      <w:proofErr w:type="spellStart"/>
+      <w:r>
+        <w:rPr>
+          <w:rFonts w:hint="eastAsia"/>
+        </w:rPr>
+        <w:t>Att</w:t>
+      </w:r>
+      <w:proofErr w:type="spellEnd"/>
+      <w:r>
+        <w:rPr>
+          <w:rFonts w:hint="eastAsia"/>
+        </w:rPr>
+        <w:t xml:space="preserve">(R2) = </w:t>
+      </w:r>
+      <w:r>
+        <w:t>(</w:t>
+      </w:r>
+      <w:proofErr w:type="spellStart"/>
+      <w:r>
+        <w:t>Patient_Name</w:t>
       </w:r>
       <w:proofErr w:type="spellEnd"/>
       <w:r>
         <w:t>, Phone</w:t>
       </w:r>
       <w:r>
-        <w:t xml:space="preserve">) </w:t>
+        <w:t>)</w:t>
       </w:r>
       <w:r>
         <w:rPr>
           <w:rFonts w:hint="eastAsia"/>
         </w:rPr>
-        <w:t>≠</w:t>
+        <w:t xml:space="preserve"> is a key of R1</w:t>
+      </w:r>
+      <w:r>
+        <w:t>(</w:t>
+      </w:r>
+      <w:proofErr w:type="spellStart"/>
+      <w:r>
+        <w:t>Patient_Name</w:t>
+      </w:r>
+      <w:proofErr w:type="spellEnd"/>
+      <w:r>
+        <w:t xml:space="preserve">, Phone, Address, </w:t>
+      </w:r>
+      <w:proofErr w:type="spellStart"/>
+      <w:r>
+        <w:t>Patient_ID</w:t>
+      </w:r>
+      <w:proofErr w:type="spellEnd"/>
+      <w:r>
+        <w:t>)</w:t>
+      </w:r>
+      <w:r>
+        <w:t xml:space="preserve"> </w:t>
       </w:r>
       <w:r>
         <w:rPr>
           <w:rFonts w:hint="eastAsia"/>
         </w:rPr>
+        <w:t xml:space="preserve">because </w:t>
+      </w:r>
+      <w:proofErr w:type="spellStart"/>
+      <w:r>
+        <w:t>Patient_Name</w:t>
+      </w:r>
+      <w:proofErr w:type="spellEnd"/>
+      <w:r>
+        <w:t>, Phone -- &gt; Address, Birthday</w:t>
+      </w:r>
+      <w:r>
+        <w:rPr>
+          <w:rFonts w:hint="eastAsia"/>
+        </w:rPr>
         <w:t xml:space="preserve"> </w:t>
       </w:r>
       <w:r>
+        <w:t xml:space="preserve">and </w:t>
+      </w:r>
+      <w:r>
+        <w:t>Birthday, Phone -- &gt; Gender</w:t>
+      </w:r>
+      <w:r>
         <w:rPr>
           <w:rFonts w:hint="eastAsia"/>
         </w:rPr>
-        <w:t>Φ</w:t>
-      </w:r>
-    </w:p>
-    <w:p>
+        <w:t xml:space="preserve"> </w:t>
+      </w:r>
+      <w:r>
+        <w:t>are</w:t>
+      </w:r>
       <w:r>
         <w:rPr>
           <w:rFonts w:hint="eastAsia"/>
         </w:rPr>
-        <w:t xml:space="preserve">Third condition holds true as </w:t>
-      </w:r>
-      <w:proofErr w:type="spellStart"/>
-      <w:r>
-        <w:rPr>
-          <w:rFonts w:hint="eastAsia"/>
-        </w:rPr>
-        <w:t>Att</w:t>
-      </w:r>
-      <w:proofErr w:type="spellEnd"/>
-      <w:r>
-        <w:rPr>
-          <w:rFonts w:hint="eastAsia"/>
-        </w:rPr>
-        <w:t xml:space="preserve">(R1) </w:t>
-      </w:r>
-      <w:r>
-        <w:rPr>
-          <w:rFonts w:hint="eastAsia"/>
-        </w:rPr>
-        <w:t>∩</w:t>
-      </w:r>
-      <w:r>
-        <w:rPr>
-          <w:rFonts w:hint="eastAsia"/>
-        </w:rPr>
-        <w:t xml:space="preserve"> </w:t>
-      </w:r>
-      <w:proofErr w:type="spellStart"/>
-      <w:r>
-        <w:rPr>
-          <w:rFonts w:hint="eastAsia"/>
-        </w:rPr>
-        <w:t>Att</w:t>
-      </w:r>
-      <w:proofErr w:type="spellEnd"/>
-      <w:r>
-        <w:rPr>
-          <w:rFonts w:hint="eastAsia"/>
-        </w:rPr>
-        <w:t xml:space="preserve">(R2) = </w:t>
-      </w:r>
-      <w:r>
-        <w:t>(</w:t>
-      </w:r>
-      <w:proofErr w:type="spellStart"/>
-      <w:r>
-        <w:t>Doctor_Name</w:t>
-      </w:r>
-      <w:proofErr w:type="spellEnd"/>
-      <w:r>
-        <w:t>, Phone)</w:t>
-      </w:r>
-      <w:r>
-        <w:rPr>
-          <w:rFonts w:hint="eastAsia"/>
-        </w:rPr>
-        <w:t xml:space="preserve"> is a key of R1</w:t>
-      </w:r>
-      <w:r>
-        <w:t xml:space="preserve"> </w:t>
-      </w:r>
-      <w:r>
-        <w:t>(</w:t>
-      </w:r>
-      <w:proofErr w:type="spellStart"/>
-      <w:r>
-        <w:t>Doctor_Name</w:t>
-      </w:r>
-      <w:proofErr w:type="spellEnd"/>
-      <w:r>
-        <w:t xml:space="preserve">, Phone, Address, Department) </w:t>
-      </w:r>
-      <w:r>
-        <w:rPr>
-          <w:rFonts w:hint="eastAsia"/>
-        </w:rPr>
-        <w:t xml:space="preserve">because </w:t>
-      </w:r>
-      <w:proofErr w:type="spellStart"/>
-      <w:r>
-        <w:t>Doctor_Name</w:t>
-      </w:r>
-      <w:proofErr w:type="spellEnd"/>
-      <w:r>
-        <w:t>, Phone -- &gt; Address, Department</w:t>
-      </w:r>
-      <w:r>
-        <w:rPr>
-          <w:rFonts w:hint="eastAsia"/>
-        </w:rPr>
-        <w:t xml:space="preserve"> </w:t>
-      </w:r>
-      <w:r>
-        <w:rPr>
-          <w:rFonts w:hint="eastAsia"/>
-        </w:rPr>
-        <w:t>is given.</w:t>
+        <w:t xml:space="preserve"> given.</w:t>
       </w:r>
     </w:p>
     <w:p>
@@ -6098,31 +6724,11 @@
         <w:t xml:space="preserve"> be a part of R1 or R2 or must be derivable from combination of FD’s of R1 and R2.</w:t>
       </w:r>
     </w:p>
-    <w:p/>
-    <w:p>
-      <w:pPr>
-        <w:rPr>
-          <w:color w:val="FF0000"/>
-          <w:sz w:val="40"/>
-          <w:szCs w:val="40"/>
-        </w:rPr>
-      </w:pPr>
-      <w:r>
-        <w:rPr>
-          <w:color w:val="FF0000"/>
-          <w:sz w:val="40"/>
-          <w:szCs w:val="40"/>
-        </w:rPr>
-        <w:t>(NOT FINISH YET, BUT SIMPLE TO DO PATIENT AND ILLNESS LIKE DOCTOR)</w:t>
-      </w:r>
-    </w:p>
-    <w:p/>
     <w:p>
       <w:r>
         <w:br w:type="page"/>
       </w:r>
     </w:p>
-    <w:p/>
     <w:p>
       <w:pPr>
         <w:rPr>
@@ -6135,6 +6741,7 @@
           <w:sz w:val="48"/>
           <w:szCs w:val="48"/>
         </w:rPr>
+        <w:lastRenderedPageBreak/>
         <w:t>4. Give the SQL DDLs for creating the three versions of the database.</w:t>
       </w:r>
     </w:p>
@@ -6198,126 +6805,124 @@
           <w:sz w:val="48"/>
           <w:szCs w:val="48"/>
         </w:rPr>
-        <w:t xml:space="preserve">7. Propose in </w:t>
+        <w:t>7. Propose in English 3 queries that require at least 2 tabl</w:t>
       </w:r>
       <w:r>
         <w:rPr>
           <w:sz w:val="48"/>
           <w:szCs w:val="48"/>
         </w:rPr>
-        <w:t>English</w:t>
+        <w:t xml:space="preserve">e joins each and such that all </w:t>
       </w:r>
       <w:r>
         <w:rPr>
           <w:sz w:val="48"/>
           <w:szCs w:val="48"/>
         </w:rPr>
-        <w:t xml:space="preserve"> 3 queries that require at least 2 tabl</w:t>
-      </w:r>
-      <w:r>
+        <w:t>tables are involved in at least 2 queries.</w:t>
+      </w:r>
+    </w:p>
+    <w:p>
+      <w:r>
+        <w:t xml:space="preserve">1. Give </w:t>
+      </w:r>
+      <w:proofErr w:type="spellStart"/>
+      <w:r>
+        <w:t>Patient_Name</w:t>
+      </w:r>
+      <w:proofErr w:type="spellEnd"/>
+      <w:r>
+        <w:t xml:space="preserve"> is “Alice” and Phone is”321-858-9999”, find </w:t>
+      </w:r>
+      <w:proofErr w:type="spellStart"/>
+      <w:r>
+        <w:t>Doctor_Name</w:t>
+      </w:r>
+      <w:proofErr w:type="spellEnd"/>
+      <w:r>
+        <w:t>, and her symptoms.</w:t>
+      </w:r>
+    </w:p>
+    <w:p>
+      <w:r>
+        <w:t>(Relate to Doctor, Illness, Patient table)</w:t>
+      </w:r>
+    </w:p>
+    <w:p>
+      <w:r>
+        <w:t xml:space="preserve">2. Give </w:t>
+      </w:r>
+      <w:proofErr w:type="spellStart"/>
+      <w:r>
+        <w:t>Doctor_ID</w:t>
+      </w:r>
+      <w:proofErr w:type="spellEnd"/>
+      <w:r>
+        <w:t xml:space="preserve"> = “William, Manley”, find all his patients.</w:t>
+      </w:r>
+    </w:p>
+    <w:p>
+      <w:r>
+        <w:t>(Relate to Doctor, Patie</w:t>
+      </w:r>
+      <w:r>
+        <w:t>nt table)</w:t>
+      </w:r>
+    </w:p>
+    <w:p>
+      <w:r>
+        <w:t>3.</w:t>
+      </w:r>
+      <w:r>
+        <w:t xml:space="preserve"> Give </w:t>
+      </w:r>
+      <w:proofErr w:type="spellStart"/>
+      <w:r>
+        <w:t>Illness_ID</w:t>
+      </w:r>
+      <w:proofErr w:type="spellEnd"/>
+      <w:r>
+        <w:t xml:space="preserve"> = ”S89589J1”, and </w:t>
+      </w:r>
+      <w:proofErr w:type="spellStart"/>
+      <w:r>
+        <w:t>Doctor_ID</w:t>
+      </w:r>
+      <w:proofErr w:type="spellEnd"/>
+      <w:r>
+        <w:t xml:space="preserve"> =”13039”, find patient has that illness and treat by this doctor.</w:t>
+      </w:r>
+    </w:p>
+    <w:p>
+      <w:pPr>
+        <w:rPr>
+          <w:color w:val="FF0000"/>
+        </w:rPr>
+      </w:pPr>
+      <w:r>
+        <w:rPr>
+          <w:color w:val="FF0000"/>
+        </w:rPr>
+        <w:t>(Just example)</w:t>
+      </w:r>
+    </w:p>
+    <w:p>
+      <w:pPr>
         <w:rPr>
           <w:sz w:val="48"/>
           <w:szCs w:val="48"/>
         </w:rPr>
-        <w:t xml:space="preserve">e joins each and such that all </w:t>
-      </w:r>
+      </w:pPr>
       <w:r>
         <w:rPr>
           <w:sz w:val="48"/>
           <w:szCs w:val="48"/>
         </w:rPr>
-        <w:t>tables are involved in at least 2 queries.</w:t>
-      </w:r>
-    </w:p>
-    <w:p>
-      <w:r>
-        <w:t xml:space="preserve">1. Give </w:t>
-      </w:r>
-      <w:proofErr w:type="spellStart"/>
-      <w:r>
-        <w:t>Patient_Name</w:t>
-      </w:r>
-      <w:proofErr w:type="spellEnd"/>
-      <w:r>
-        <w:t xml:space="preserve"> is “Alice” and Phone is”321-858-9999”, find </w:t>
-      </w:r>
-      <w:proofErr w:type="spellStart"/>
-      <w:r>
-        <w:t>Doctor_Name</w:t>
-      </w:r>
-      <w:proofErr w:type="spellEnd"/>
-      <w:r>
-        <w:t>, and her symptoms.</w:t>
-      </w:r>
-    </w:p>
-    <w:p>
-      <w:r>
-        <w:t>(Relate to Doctor, Illness, Patient table)</w:t>
-      </w:r>
-    </w:p>
-    <w:p>
-      <w:r>
-        <w:t xml:space="preserve">2. Give </w:t>
-      </w:r>
-      <w:proofErr w:type="spellStart"/>
-      <w:r>
-        <w:t>Doctor_ID</w:t>
-      </w:r>
-      <w:proofErr w:type="spellEnd"/>
-      <w:r>
-        <w:t xml:space="preserve"> = “William, Manley”, find all his patients.</w:t>
-      </w:r>
-    </w:p>
-    <w:p>
-      <w:r>
-        <w:t>(Relate to Doctor, Patie</w:t>
-      </w:r>
-      <w:r>
-        <w:t>nt table)</w:t>
-      </w:r>
-    </w:p>
-    <w:p>
-      <w:r>
-        <w:t>3.</w:t>
-      </w:r>
-      <w:r>
-        <w:t xml:space="preserve"> Give </w:t>
-      </w:r>
-      <w:proofErr w:type="spellStart"/>
-      <w:r>
-        <w:t>Illness_ID</w:t>
-      </w:r>
-      <w:proofErr w:type="spellEnd"/>
-      <w:r>
-        <w:t xml:space="preserve"> = ”</w:t>
-      </w:r>
-      <w:bookmarkStart w:id="0" w:name="_GoBack"/>
-      <w:bookmarkEnd w:id="0"/>
-      <w:r>
-        <w:t xml:space="preserve">S89589J1”, and </w:t>
-      </w:r>
-      <w:proofErr w:type="spellStart"/>
-      <w:r>
-        <w:t>Doctor_ID</w:t>
-      </w:r>
-      <w:proofErr w:type="spellEnd"/>
-      <w:r>
-        <w:t xml:space="preserve"> =”13039”, find patient has that illness and treat by this doctor.</w:t>
-      </w:r>
-    </w:p>
-    <w:p>
-      <w:pPr>
-        <w:rPr>
-          <w:color w:val="FF0000"/>
-        </w:rPr>
-      </w:pPr>
-      <w:r>
-        <w:rPr>
-          <w:color w:val="FF0000"/>
-        </w:rPr>
-        <w:t>(Just example)</w:t>
-      </w:r>
-    </w:p>
+        <w:lastRenderedPageBreak/>
+        <w:t>8. Propose SQL implementations of the 3 queries on all three versions of the database.</w:t>
+      </w:r>
+    </w:p>
+    <w:p/>
     <w:p>
       <w:pPr>
         <w:rPr>
@@ -6330,38 +6935,7 @@
           <w:sz w:val="48"/>
           <w:szCs w:val="48"/>
         </w:rPr>
-        <w:lastRenderedPageBreak/>
-        <w:t>8. Propose SQL implementations of the 3 queries on all three versions of the database.</w:t>
-      </w:r>
-    </w:p>
-    <w:p/>
-    <w:p>
-      <w:pPr>
-        <w:rPr>
-          <w:sz w:val="48"/>
-          <w:szCs w:val="48"/>
-        </w:rPr>
-      </w:pPr>
-      <w:r>
-        <w:rPr>
-          <w:sz w:val="48"/>
-          <w:szCs w:val="48"/>
-        </w:rPr>
-        <w:t xml:space="preserve">9. Test the time in ns for </w:t>
-      </w:r>
-      <w:r>
-        <w:rPr>
-          <w:sz w:val="48"/>
-          <w:szCs w:val="48"/>
-        </w:rPr>
-        <w:t>executing</w:t>
-      </w:r>
-      <w:r>
-        <w:rPr>
-          <w:sz w:val="48"/>
-          <w:szCs w:val="48"/>
-        </w:rPr>
-        <w:t xml:space="preserve"> the 3 queries on each database, by running each of them 1000 times.</w:t>
+        <w:t>9. Test the time in ns for executing the 3 queries on each database, by running each of them 1000 times.</w:t>
       </w:r>
     </w:p>
     <w:p/>

</xml_diff>

<commit_message>
try to do step 8 , but something wrong
</commit_message>
<xml_diff>
--- a/docs/Final Report/work.docx
+++ b/docs/Final Report/work.docx
@@ -6716,10 +6716,7 @@
         <w:t>Need to do on sqlite3</w:t>
       </w:r>
     </w:p>
-    <w:p>
-      <w:bookmarkStart w:id="0" w:name="_GoBack"/>
-    </w:p>
-    <w:bookmarkEnd w:id="0"/>
+    <w:p/>
     <w:p>
       <w:pPr>
         <w:rPr>
@@ -6807,7 +6804,40 @@
     </w:p>
     <w:p>
       <w:r>
-        <w:t xml:space="preserve">1. Give </w:t>
+        <w:t xml:space="preserve">1. </w:t>
+      </w:r>
+      <w:r>
+        <w:t xml:space="preserve">Give </w:t>
+      </w:r>
+      <w:proofErr w:type="spellStart"/>
+      <w:r>
+        <w:t>Doctor_Name</w:t>
+      </w:r>
+      <w:proofErr w:type="spellEnd"/>
+      <w:r>
+        <w:t xml:space="preserve"> = “</w:t>
+      </w:r>
+      <w:r>
+        <w:t xml:space="preserve">Taren </w:t>
+      </w:r>
+      <w:proofErr w:type="spellStart"/>
+      <w:r>
+        <w:t>Batarse</w:t>
+      </w:r>
+      <w:proofErr w:type="spellEnd"/>
+      <w:r>
+        <w:t>”, find all his patients</w:t>
+      </w:r>
+      <w:r>
+        <w:t xml:space="preserve"> </w:t>
+      </w:r>
+      <w:proofErr w:type="spellStart"/>
+      <w:r>
+        <w:t>Patient_ID</w:t>
+      </w:r>
+      <w:proofErr w:type="spellEnd"/>
+      <w:r>
+        <w:t xml:space="preserve"> and </w:t>
       </w:r>
       <w:proofErr w:type="spellStart"/>
       <w:r>
@@ -6815,7 +6845,45 @@
       </w:r>
       <w:proofErr w:type="spellEnd"/>
       <w:r>
-        <w:t xml:space="preserve"> is “Alice” and Phone is”321-858-9999”, find </w:t>
+        <w:t>.</w:t>
+      </w:r>
+    </w:p>
+    <w:p>
+      <w:r>
+        <w:t>(Relate to Doctor, Patient table)</w:t>
+      </w:r>
+    </w:p>
+    <w:p>
+      <w:r>
+        <w:t xml:space="preserve">2. </w:t>
+      </w:r>
+      <w:r>
+        <w:t xml:space="preserve">Give </w:t>
+      </w:r>
+      <w:proofErr w:type="spellStart"/>
+      <w:r>
+        <w:t>Patient_Name</w:t>
+      </w:r>
+      <w:proofErr w:type="spellEnd"/>
+      <w:r>
+        <w:t xml:space="preserve"> is “</w:t>
+      </w:r>
+      <w:r>
+        <w:t xml:space="preserve">Erika </w:t>
+      </w:r>
+      <w:proofErr w:type="spellStart"/>
+      <w:r>
+        <w:t>Heuberger</w:t>
+      </w:r>
+      <w:proofErr w:type="spellEnd"/>
+      <w:r>
+        <w:t>” and Phone is”</w:t>
+      </w:r>
+      <w:r>
+        <w:t xml:space="preserve"> 2449717107</w:t>
+      </w:r>
+      <w:r>
+        <w:t xml:space="preserve">”, find </w:t>
       </w:r>
       <w:proofErr w:type="spellStart"/>
       <w:r>
@@ -6833,27 +6901,6 @@
     </w:p>
     <w:p>
       <w:r>
-        <w:t xml:space="preserve">2. Give </w:t>
-      </w:r>
-      <w:proofErr w:type="spellStart"/>
-      <w:r>
-        <w:t>Doctor_ID</w:t>
-      </w:r>
-      <w:proofErr w:type="spellEnd"/>
-      <w:r>
-        <w:t xml:space="preserve"> = “William, Manley”, find all his patients.</w:t>
-      </w:r>
-    </w:p>
-    <w:p>
-      <w:r>
-        <w:t>(Relate to Doctor, Patie</w:t>
-      </w:r>
-      <w:r>
-        <w:t>nt table)</w:t>
-      </w:r>
-    </w:p>
-    <w:p>
-      <w:r>
         <w:t>3.</w:t>
       </w:r>
       <w:r>
@@ -6865,28 +6912,24 @@
       </w:r>
       <w:proofErr w:type="spellEnd"/>
       <w:r>
-        <w:t xml:space="preserve"> = ”S89589J1”, and </w:t>
-      </w:r>
-      <w:proofErr w:type="spellStart"/>
-      <w:r>
-        <w:t>Doctor_ID</w:t>
-      </w:r>
-      <w:proofErr w:type="spellEnd"/>
-      <w:r>
-        <w:t xml:space="preserve"> =”13039”, find patient has that illness and treat by this doctor.</w:t>
-      </w:r>
-    </w:p>
-    <w:p>
-      <w:pPr>
-        <w:rPr>
-          <w:color w:val="FF0000"/>
-        </w:rPr>
-      </w:pPr>
-      <w:r>
-        <w:rPr>
-          <w:color w:val="FF0000"/>
-        </w:rPr>
-        <w:t>(Just example)</w:t>
+        <w:t xml:space="preserve"> = ”</w:t>
+      </w:r>
+      <w:r>
+        <w:t xml:space="preserve">1”, </w:t>
+      </w:r>
+      <w:r>
+        <w:t>find patient has that illn</w:t>
+      </w:r>
+      <w:r>
+        <w:t>ess</w:t>
+      </w:r>
+      <w:r>
+        <w:t>.</w:t>
+      </w:r>
+    </w:p>
+    <w:p>
+      <w:r>
+        <w:t>(Relate to Illness, Patient table)</w:t>
       </w:r>
     </w:p>
     <w:p>
@@ -6896,6 +6939,8 @@
           <w:szCs w:val="48"/>
         </w:rPr>
       </w:pPr>
+      <w:bookmarkStart w:id="0" w:name="_GoBack"/>
+      <w:bookmarkEnd w:id="0"/>
       <w:r>
         <w:rPr>
           <w:sz w:val="48"/>
@@ -6905,6 +6950,83 @@
         <w:t>8. Propose SQL implementations of the 3 queries on all three versions of the database.</w:t>
       </w:r>
     </w:p>
+    <w:p>
+      <w:r>
+        <w:t>1.</w:t>
+      </w:r>
+      <w:r>
+        <w:t>select `</w:t>
+      </w:r>
+      <w:proofErr w:type="spellStart"/>
+      <w:r>
+        <w:t>Patient_ID</w:t>
+      </w:r>
+      <w:proofErr w:type="spellEnd"/>
+      <w:r>
+        <w:t>`</w:t>
+      </w:r>
+      <w:r>
+        <w:t>, `</w:t>
+      </w:r>
+      <w:proofErr w:type="spellStart"/>
+      <w:r>
+        <w:t>Patient_Name</w:t>
+      </w:r>
+      <w:proofErr w:type="spellEnd"/>
+      <w:r>
+        <w:t>`</w:t>
+      </w:r>
+    </w:p>
+    <w:p>
+      <w:r>
+        <w:t>from `patient`</w:t>
+      </w:r>
+    </w:p>
+    <w:p>
+      <w:r>
+        <w:t xml:space="preserve">join `Doctor` on </w:t>
+      </w:r>
+      <w:proofErr w:type="spellStart"/>
+      <w:r>
+        <w:t>Doctor.Doctor_ID</w:t>
+      </w:r>
+      <w:proofErr w:type="spellEnd"/>
+      <w:r>
+        <w:t xml:space="preserve"> = Patient. </w:t>
+      </w:r>
+      <w:proofErr w:type="spellStart"/>
+      <w:r>
+        <w:t>Doctor_ID</w:t>
+      </w:r>
+      <w:proofErr w:type="spellEnd"/>
+    </w:p>
+    <w:p>
+      <w:r>
+        <w:t xml:space="preserve">where </w:t>
+      </w:r>
+    </w:p>
+    <w:p>
+      <w:r>
+        <w:t xml:space="preserve">Doctor. </w:t>
+      </w:r>
+      <w:proofErr w:type="spellStart"/>
+      <w:r>
+        <w:t>Doctor_ID</w:t>
+      </w:r>
+      <w:proofErr w:type="spellEnd"/>
+      <w:r>
+        <w:t xml:space="preserve"> = 'Taren </w:t>
+      </w:r>
+      <w:proofErr w:type="spellStart"/>
+      <w:r>
+        <w:t>Batarse</w:t>
+      </w:r>
+      <w:proofErr w:type="spellEnd"/>
+      <w:r>
+        <w:t>'</w:t>
+      </w:r>
+    </w:p>
+    <w:p/>
     <w:p/>
     <w:p>
       <w:pPr>
@@ -7671,7 +7793,7 @@
 </file>
 
 <file path=customXml/itemProps1.xml><?xml version="1.0" encoding="utf-8"?>
-<ds:datastoreItem xmlns:ds="http://schemas.openxmlformats.org/officeDocument/2006/customXml" ds:itemID="{D7382C5E-7F05-484B-AB47-224756FD3A38}">
+<ds:datastoreItem xmlns:ds="http://schemas.openxmlformats.org/officeDocument/2006/customXml" ds:itemID="{D6D29BB7-51E5-4EDD-8E87-E7D14FC1A3BC}">
   <ds:schemaRefs>
     <ds:schemaRef ds:uri="http://schemas.openxmlformats.org/officeDocument/2006/bibliography"/>
   </ds:schemaRefs>

</xml_diff>

<commit_message>
last update before go to bed, sry for not working together
</commit_message>
<xml_diff>
--- a/docs/Final Report/work.docx
+++ b/docs/Final Report/work.docx
@@ -7029,132 +7029,161 @@
       </w:r>
     </w:p>
     <w:p>
-      <w:r>
-        <w:rPr>
-          <w:highlight w:val="yellow"/>
-        </w:rPr>
-        <w:t>d2.ddl</w:t>
-      </w:r>
-    </w:p>
-    <w:p/>
-    <w:p>
-      <w:r>
-        <w:t>2.</w:t>
-      </w:r>
-    </w:p>
-    <w:p>
-      <w:r>
-        <w:t>Select `</w:t>
-      </w:r>
-      <w:proofErr w:type="spellStart"/>
-      <w:r>
-        <w:t>Doctor_Name</w:t>
-      </w:r>
-      <w:proofErr w:type="spellEnd"/>
-      <w:r>
-        <w:t>`, `symptom`</w:t>
-      </w:r>
-    </w:p>
-    <w:p>
-      <w:r>
-        <w:t>From `</w:t>
-      </w:r>
-      <w:proofErr w:type="spellStart"/>
-      <w:r>
-        <w:t>Doctor</w:t>
-      </w:r>
-      <w:proofErr w:type="gramStart"/>
-      <w:r>
-        <w:t>`,`</w:t>
-      </w:r>
-      <w:proofErr w:type="gramEnd"/>
-      <w:r>
-        <w:t>Patient`,`Illness</w:t>
-      </w:r>
-      <w:proofErr w:type="spellEnd"/>
-      <w:r>
-        <w:t>`</w:t>
-      </w:r>
-    </w:p>
-    <w:p>
-      <w:r>
-        <w:t xml:space="preserve">Join `Patient` on </w:t>
-      </w:r>
-      <w:proofErr w:type="spellStart"/>
-      <w:r>
-        <w:t>Patient.Doctor_ID</w:t>
-      </w:r>
-      <w:proofErr w:type="spellEnd"/>
-      <w:r>
-        <w:t xml:space="preserve"> = Doctor. </w:t>
-      </w:r>
-      <w:proofErr w:type="spellStart"/>
-      <w:r>
-        <w:t>Doctor_ID</w:t>
-      </w:r>
-      <w:proofErr w:type="spellEnd"/>
-      <w:r>
-        <w:t xml:space="preserve"> </w:t>
-      </w:r>
-    </w:p>
-    <w:p>
-      <w:r>
-        <w:t xml:space="preserve">join `patient` on </w:t>
-      </w:r>
-      <w:proofErr w:type="spellStart"/>
-      <w:r>
-        <w:t>Patient.Illness_ID</w:t>
-      </w:r>
-      <w:proofErr w:type="spellEnd"/>
-      <w:r>
-        <w:t xml:space="preserve"> = Illness. </w:t>
-      </w:r>
-      <w:proofErr w:type="spellStart"/>
-      <w:r>
-        <w:t>Illness_ID</w:t>
-      </w:r>
-      <w:proofErr w:type="spellEnd"/>
-    </w:p>
-    <w:p>
-      <w:r>
-        <w:t>Where</w:t>
-      </w:r>
-    </w:p>
-    <w:p>
-      <w:proofErr w:type="spellStart"/>
-      <w:r>
-        <w:t>Patient.Patient_Name</w:t>
-      </w:r>
-      <w:proofErr w:type="spellEnd"/>
-      <w:r>
-        <w:t xml:space="preserve"> = ’Erika </w:t>
-      </w:r>
-      <w:proofErr w:type="spellStart"/>
-      <w:r>
-        <w:t>Heuberger</w:t>
-      </w:r>
-      <w:proofErr w:type="spellEnd"/>
-      <w:r>
-        <w:t xml:space="preserve">’ and </w:t>
-      </w:r>
-      <w:proofErr w:type="spellStart"/>
-      <w:r>
-        <w:t>Patient.Phone</w:t>
-      </w:r>
-      <w:proofErr w:type="spellEnd"/>
-      <w:r>
-        <w:t xml:space="preserve"> = ‘2449717107’</w:t>
-      </w:r>
-    </w:p>
-    <w:p>
-      <w:r>
-        <w:t>3.</w:t>
-      </w:r>
-    </w:p>
-    <w:p>
       <w:bookmarkStart w:id="0" w:name="_GoBack"/>
       <w:bookmarkEnd w:id="0"/>
     </w:p>
+    <w:p>
+      <w:r>
+        <w:t>2.</w:t>
+      </w:r>
+    </w:p>
+    <w:p>
+      <w:pPr>
+        <w:rPr>
+          <w:color w:val="FF0000"/>
+        </w:rPr>
+      </w:pPr>
+      <w:r>
+        <w:rPr>
+          <w:color w:val="FF0000"/>
+          <w:highlight w:val="yellow"/>
+        </w:rPr>
+        <w:t>Not work</w:t>
+      </w:r>
+    </w:p>
+    <w:p>
+      <w:r>
+        <w:t xml:space="preserve">Select </w:t>
+      </w:r>
+      <w:proofErr w:type="spellStart"/>
+      <w:proofErr w:type="gramStart"/>
+      <w:r>
+        <w:t>p.Doctor</w:t>
+      </w:r>
+      <w:proofErr w:type="gramEnd"/>
+      <w:r>
+        <w:t>_Name</w:t>
+      </w:r>
+      <w:proofErr w:type="spellEnd"/>
+      <w:r>
+        <w:t xml:space="preserve">, </w:t>
+      </w:r>
+      <w:proofErr w:type="spellStart"/>
+      <w:r>
+        <w:t>p.symptom</w:t>
+      </w:r>
+      <w:proofErr w:type="spellEnd"/>
+    </w:p>
+    <w:p>
+      <w:r>
+        <w:t>From Patient as p</w:t>
+      </w:r>
+    </w:p>
+    <w:p>
+      <w:r>
+        <w:t xml:space="preserve">Join Doctor as d on </w:t>
+      </w:r>
+      <w:proofErr w:type="spellStart"/>
+      <w:proofErr w:type="gramStart"/>
+      <w:r>
+        <w:t>p.Doctor</w:t>
+      </w:r>
+      <w:proofErr w:type="gramEnd"/>
+      <w:r>
+        <w:t>_ID</w:t>
+      </w:r>
+      <w:proofErr w:type="spellEnd"/>
+      <w:r>
+        <w:t xml:space="preserve"> = d. </w:t>
+      </w:r>
+      <w:proofErr w:type="spellStart"/>
+      <w:r>
+        <w:t>Doctor_ID</w:t>
+      </w:r>
+      <w:proofErr w:type="spellEnd"/>
+      <w:r>
+        <w:t xml:space="preserve"> </w:t>
+      </w:r>
+    </w:p>
+    <w:p>
+      <w:r>
+        <w:t xml:space="preserve">join Illness as </w:t>
+      </w:r>
+      <w:proofErr w:type="spellStart"/>
+      <w:r>
+        <w:t>i</w:t>
+      </w:r>
+      <w:proofErr w:type="spellEnd"/>
+      <w:r>
+        <w:t xml:space="preserve"> on </w:t>
+      </w:r>
+      <w:proofErr w:type="spellStart"/>
+      <w:proofErr w:type="gramStart"/>
+      <w:r>
+        <w:t>p.Illness</w:t>
+      </w:r>
+      <w:proofErr w:type="gramEnd"/>
+      <w:r>
+        <w:t>_ID</w:t>
+      </w:r>
+      <w:proofErr w:type="spellEnd"/>
+      <w:r>
+        <w:t xml:space="preserve"> = </w:t>
+      </w:r>
+      <w:proofErr w:type="spellStart"/>
+      <w:r>
+        <w:t>i</w:t>
+      </w:r>
+      <w:proofErr w:type="spellEnd"/>
+      <w:r>
+        <w:t xml:space="preserve">. </w:t>
+      </w:r>
+      <w:proofErr w:type="spellStart"/>
+      <w:r>
+        <w:t>Illness_ID</w:t>
+      </w:r>
+      <w:proofErr w:type="spellEnd"/>
+    </w:p>
+    <w:p>
+      <w:r>
+        <w:t>Where</w:t>
+      </w:r>
+    </w:p>
+    <w:p>
+      <w:proofErr w:type="spellStart"/>
+      <w:proofErr w:type="gramStart"/>
+      <w:r>
+        <w:t>p.Patient</w:t>
+      </w:r>
+      <w:proofErr w:type="gramEnd"/>
+      <w:r>
+        <w:t>_Name</w:t>
+      </w:r>
+      <w:proofErr w:type="spellEnd"/>
+      <w:r>
+        <w:t xml:space="preserve"> = ’Erika </w:t>
+      </w:r>
+      <w:proofErr w:type="spellStart"/>
+      <w:r>
+        <w:t>Heuberger</w:t>
+      </w:r>
+      <w:proofErr w:type="spellEnd"/>
+      <w:r>
+        <w:t xml:space="preserve">’ and </w:t>
+      </w:r>
+      <w:proofErr w:type="spellStart"/>
+      <w:r>
+        <w:t>p.Phone</w:t>
+      </w:r>
+      <w:proofErr w:type="spellEnd"/>
+      <w:r>
+        <w:t xml:space="preserve"> = ‘2449717107’</w:t>
+      </w:r>
+      <w:r>
+        <w:t>3.</w:t>
+      </w:r>
+    </w:p>
+    <w:p/>
     <w:p/>
     <w:p/>
     <w:p>
@@ -7923,7 +7952,7 @@
 </file>
 
 <file path=customXml/itemProps1.xml><?xml version="1.0" encoding="utf-8"?>
-<ds:datastoreItem xmlns:ds="http://schemas.openxmlformats.org/officeDocument/2006/customXml" ds:itemID="{3CB9761B-1D79-4AE6-B9BA-9DF9F90EA806}">
+<ds:datastoreItem xmlns:ds="http://schemas.openxmlformats.org/officeDocument/2006/customXml" ds:itemID="{525BD412-0F92-4484-8FE6-C52B1C78E1B3}">
   <ds:schemaRefs>
     <ds:schemaRef ds:uri="http://schemas.openxmlformats.org/officeDocument/2006/bibliography"/>
   </ds:schemaRefs>

</xml_diff>

<commit_message>
update functional dependency. Actually it is my bad.
I didn't update the new one to GitHub and then I download new changes. Then everything is covered.
</commit_message>
<xml_diff>
--- a/docs/Final Report/work.docx
+++ b/docs/Final Report/work.docx
@@ -4688,23 +4688,14 @@
     </w:p>
     <w:p>
       <w:r>
-        <w:rPr>
-          <w:highlight w:val="yellow"/>
-        </w:rPr>
         <w:t>Original (</w:t>
       </w:r>
       <w:proofErr w:type="spellStart"/>
       <w:r>
-        <w:rPr>
-          <w:highlight w:val="yellow"/>
-        </w:rPr>
         <w:t>d.ddl</w:t>
       </w:r>
       <w:proofErr w:type="spellEnd"/>
       <w:r>
-        <w:rPr>
-          <w:highlight w:val="yellow"/>
-        </w:rPr>
         <w:t>)</w:t>
       </w:r>
     </w:p>
@@ -5252,18 +5243,12 @@
     <w:p/>
     <w:p>
       <w:r>
-        <w:rPr>
-          <w:highlight w:val="yellow"/>
-        </w:rPr>
         <w:lastRenderedPageBreak/>
         <w:t>Decompositions</w:t>
       </w:r>
     </w:p>
     <w:p>
       <w:r>
-        <w:rPr>
-          <w:highlight w:val="yellow"/>
-        </w:rPr>
         <w:t>Version 2(d2.ddl)</w:t>
       </w:r>
     </w:p>
@@ -5297,22 +5282,80 @@
       </w:r>
     </w:p>
     <w:p>
-      <w:r>
+      <w:pPr>
+        <w:rPr>
+          <w:highlight w:val="yellow"/>
+        </w:rPr>
+      </w:pPr>
+      <w:r>
+        <w:rPr>
+          <w:highlight w:val="yellow"/>
+        </w:rPr>
         <w:t xml:space="preserve">Functional Dependency: </w:t>
       </w:r>
       <w:proofErr w:type="spellStart"/>
       <w:r>
+        <w:rPr>
+          <w:highlight w:val="yellow"/>
+        </w:rPr>
         <w:t>Doctor_</w:t>
       </w:r>
       <w:r>
+        <w:rPr>
+          <w:highlight w:val="yellow"/>
+        </w:rPr>
         <w:t>Name</w:t>
       </w:r>
       <w:proofErr w:type="spellEnd"/>
       <w:r>
-        <w:t>, Phone -- &gt; Address, Departmen</w:t>
-      </w:r>
-      <w:r>
+        <w:rPr>
+          <w:highlight w:val="yellow"/>
+        </w:rPr>
+        <w:t>, Phone</w:t>
+      </w:r>
+      <w:r>
+        <w:rPr>
+          <w:highlight w:val="yellow"/>
+        </w:rPr>
+        <w:t xml:space="preserve"> -- &gt; </w:t>
+      </w:r>
+      <w:proofErr w:type="spellStart"/>
+      <w:r>
+        <w:rPr>
+          <w:highlight w:val="yellow"/>
+        </w:rPr>
+        <w:t>Doctor_ID</w:t>
+      </w:r>
+      <w:proofErr w:type="spellEnd"/>
+      <w:r>
+        <w:rPr>
+          <w:highlight w:val="yellow"/>
+        </w:rPr>
+        <w:t>,</w:t>
+      </w:r>
+      <w:r>
+        <w:rPr>
+          <w:highlight w:val="yellow"/>
+        </w:rPr>
+        <w:t xml:space="preserve"> </w:t>
+      </w:r>
+      <w:r>
+        <w:rPr>
+          <w:highlight w:val="yellow"/>
+        </w:rPr>
+        <w:t>Departmen</w:t>
+      </w:r>
+      <w:r>
+        <w:rPr>
+          <w:highlight w:val="yellow"/>
+        </w:rPr>
         <w:t xml:space="preserve">t, </w:t>
+      </w:r>
+      <w:r>
+        <w:rPr>
+          <w:highlight w:val="yellow"/>
+        </w:rPr>
+        <w:t>Experiences Years</w:t>
       </w:r>
     </w:p>
     <w:p>
@@ -5320,15 +5363,68 @@
         <w:ind w:left="1440" w:firstLine="720"/>
       </w:pPr>
       <w:r>
+        <w:rPr>
+          <w:highlight w:val="yellow"/>
+        </w:rPr>
         <w:t xml:space="preserve"> </w:t>
       </w:r>
       <w:proofErr w:type="spellStart"/>
       <w:r>
+        <w:rPr>
+          <w:highlight w:val="yellow"/>
+        </w:rPr>
+        <w:t>Doctor_ID</w:t>
+      </w:r>
+      <w:proofErr w:type="spellEnd"/>
+      <w:r>
+        <w:rPr>
+          <w:highlight w:val="yellow"/>
+        </w:rPr>
+        <w:t xml:space="preserve"> -- &gt; </w:t>
+      </w:r>
+      <w:proofErr w:type="spellStart"/>
+      <w:r>
+        <w:rPr>
+          <w:highlight w:val="yellow"/>
+        </w:rPr>
         <w:t>Doctor_Name</w:t>
       </w:r>
       <w:proofErr w:type="spellEnd"/>
       <w:r>
-        <w:t>, Birthday -- &gt; Phone, Department</w:t>
+        <w:rPr>
+          <w:highlight w:val="yellow"/>
+        </w:rPr>
+        <w:t xml:space="preserve">, </w:t>
+      </w:r>
+      <w:r>
+        <w:rPr>
+          <w:highlight w:val="yellow"/>
+        </w:rPr>
+        <w:t>Address</w:t>
+      </w:r>
+      <w:r>
+        <w:rPr>
+          <w:highlight w:val="yellow"/>
+        </w:rPr>
+        <w:t xml:space="preserve">, </w:t>
+      </w:r>
+      <w:r>
+        <w:rPr>
+          <w:highlight w:val="yellow"/>
+        </w:rPr>
+        <w:t>Phone</w:t>
+      </w:r>
+      <w:r>
+        <w:rPr>
+          <w:highlight w:val="yellow"/>
+        </w:rPr>
+        <w:t xml:space="preserve">, </w:t>
+      </w:r>
+      <w:r>
+        <w:rPr>
+          <w:highlight w:val="yellow"/>
+        </w:rPr>
+        <w:t>Birthday</w:t>
       </w:r>
     </w:p>
     <w:p>
@@ -5373,9 +5469,6 @@
     <w:p/>
     <w:p>
       <w:r>
-        <w:rPr>
-          <w:highlight w:val="yellow"/>
-        </w:rPr>
         <w:t>Version 3(d3.ddl)</w:t>
       </w:r>
     </w:p>
@@ -5431,19 +5524,68 @@
       </w:r>
     </w:p>
     <w:p>
-      <w:r>
+      <w:pPr>
+        <w:rPr>
+          <w:highlight w:val="yellow"/>
+        </w:rPr>
+      </w:pPr>
+      <w:r>
+        <w:rPr>
+          <w:highlight w:val="yellow"/>
+        </w:rPr>
         <w:t xml:space="preserve">Functional Dependency: </w:t>
       </w:r>
       <w:proofErr w:type="spellStart"/>
       <w:r>
+        <w:rPr>
+          <w:highlight w:val="yellow"/>
+        </w:rPr>
         <w:t>Patient_Name</w:t>
       </w:r>
       <w:proofErr w:type="spellEnd"/>
       <w:r>
-        <w:t>, Phone -- &gt; Address, Birthday</w:t>
-      </w:r>
-      <w:r>
+        <w:rPr>
+          <w:highlight w:val="yellow"/>
+        </w:rPr>
+        <w:t>, Phone</w:t>
+      </w:r>
+      <w:r>
+        <w:rPr>
+          <w:highlight w:val="yellow"/>
+        </w:rPr>
+        <w:t xml:space="preserve"> -- &gt; </w:t>
+      </w:r>
+      <w:proofErr w:type="spellStart"/>
+      <w:r>
+        <w:rPr>
+          <w:highlight w:val="yellow"/>
+        </w:rPr>
+        <w:t>Patient_ID</w:t>
+      </w:r>
+      <w:proofErr w:type="spellEnd"/>
+      <w:r>
+        <w:rPr>
+          <w:highlight w:val="yellow"/>
+        </w:rPr>
         <w:t xml:space="preserve">, </w:t>
+      </w:r>
+      <w:r>
+        <w:rPr>
+          <w:highlight w:val="yellow"/>
+        </w:rPr>
+        <w:t>Address, Birthday</w:t>
+      </w:r>
+      <w:r>
+        <w:rPr>
+          <w:highlight w:val="yellow"/>
+        </w:rPr>
+        <w:t xml:space="preserve">, </w:t>
+      </w:r>
+      <w:r>
+        <w:rPr>
+          <w:highlight w:val="yellow"/>
+        </w:rPr>
+        <w:t>Allergies History,</w:t>
       </w:r>
     </w:p>
     <w:p>
@@ -5451,10 +5593,84 @@
         <w:ind w:left="2160"/>
       </w:pPr>
       <w:r>
+        <w:rPr>
+          <w:highlight w:val="yellow"/>
+        </w:rPr>
         <w:t xml:space="preserve"> </w:t>
       </w:r>
-      <w:r>
-        <w:t>Birthday, Phone -- &gt; Gender</w:t>
+      <w:proofErr w:type="spellStart"/>
+      <w:r>
+        <w:rPr>
+          <w:highlight w:val="yellow"/>
+        </w:rPr>
+        <w:t>Patient_ID</w:t>
+      </w:r>
+      <w:proofErr w:type="spellEnd"/>
+      <w:r>
+        <w:rPr>
+          <w:highlight w:val="yellow"/>
+        </w:rPr>
+        <w:t xml:space="preserve"> -- &gt; </w:t>
+      </w:r>
+      <w:proofErr w:type="spellStart"/>
+      <w:r>
+        <w:rPr>
+          <w:highlight w:val="yellow"/>
+        </w:rPr>
+        <w:t>Patient_Name</w:t>
+      </w:r>
+      <w:proofErr w:type="spellEnd"/>
+      <w:r>
+        <w:rPr>
+          <w:highlight w:val="yellow"/>
+        </w:rPr>
+        <w:t xml:space="preserve">, </w:t>
+      </w:r>
+      <w:proofErr w:type="spellStart"/>
+      <w:r>
+        <w:rPr>
+          <w:highlight w:val="yellow"/>
+        </w:rPr>
+        <w:t>Doctor_ID</w:t>
+      </w:r>
+      <w:proofErr w:type="spellEnd"/>
+      <w:r>
+        <w:rPr>
+          <w:highlight w:val="yellow"/>
+        </w:rPr>
+        <w:t xml:space="preserve">, </w:t>
+      </w:r>
+      <w:proofErr w:type="spellStart"/>
+      <w:r>
+        <w:rPr>
+          <w:highlight w:val="yellow"/>
+        </w:rPr>
+        <w:t>Illness_ID</w:t>
+      </w:r>
+      <w:proofErr w:type="spellEnd"/>
+      <w:r>
+        <w:rPr>
+          <w:highlight w:val="yellow"/>
+        </w:rPr>
+        <w:t xml:space="preserve">, </w:t>
+      </w:r>
+      <w:r>
+        <w:rPr>
+          <w:highlight w:val="yellow"/>
+        </w:rPr>
+        <w:t>Phone</w:t>
+      </w:r>
+      <w:r>
+        <w:rPr>
+          <w:highlight w:val="yellow"/>
+        </w:rPr>
+        <w:t xml:space="preserve">, </w:t>
+      </w:r>
+      <w:r>
+        <w:rPr>
+          <w:highlight w:val="yellow"/>
+        </w:rPr>
+        <w:t>Gender</w:t>
       </w:r>
     </w:p>
     <w:p>
@@ -5515,10 +5731,103 @@
     <w:p/>
     <w:p>
       <w:r>
-        <w:rPr>
-          <w:highlight w:val="yellow"/>
-        </w:rPr>
-        <w:t>Additional work</w:t>
+        <w:t>Additional work (We don’t need that, actually)</w:t>
+      </w:r>
+    </w:p>
+    <w:p>
+      <w:r>
+        <w:t>Relations:</w:t>
+      </w:r>
+    </w:p>
+    <w:p>
+      <w:r>
+        <w:t>Illness (</w:t>
+      </w:r>
+      <w:proofErr w:type="spellStart"/>
+      <w:r>
+        <w:rPr>
+          <w:u w:val="single"/>
+        </w:rPr>
+        <w:t>Illness_ID</w:t>
+      </w:r>
+      <w:proofErr w:type="spellEnd"/>
+      <w:r>
+        <w:t xml:space="preserve">, </w:t>
+      </w:r>
+      <w:proofErr w:type="spellStart"/>
+      <w:r>
+        <w:t>Illness_Name</w:t>
+      </w:r>
+      <w:proofErr w:type="spellEnd"/>
+      <w:r>
+        <w:t>, Department, Symptoms, Emergency Level)</w:t>
+      </w:r>
+    </w:p>
+    <w:p>
+      <w:pPr>
+        <w:rPr>
+          <w:highlight w:val="yellow"/>
+        </w:rPr>
+      </w:pPr>
+      <w:r>
+        <w:rPr>
+          <w:highlight w:val="yellow"/>
+        </w:rPr>
+        <w:t xml:space="preserve">Functional Dependency: </w:t>
+      </w:r>
+      <w:proofErr w:type="spellStart"/>
+      <w:r>
+        <w:rPr>
+          <w:highlight w:val="yellow"/>
+        </w:rPr>
+        <w:t>Illness_Name</w:t>
+      </w:r>
+      <w:proofErr w:type="spellEnd"/>
+      <w:r>
+        <w:rPr>
+          <w:highlight w:val="yellow"/>
+        </w:rPr>
+        <w:t xml:space="preserve"> -- &gt; </w:t>
+      </w:r>
+      <w:proofErr w:type="spellStart"/>
+      <w:r>
+        <w:rPr>
+          <w:highlight w:val="yellow"/>
+        </w:rPr>
+        <w:t>Illness_ID</w:t>
+      </w:r>
+      <w:proofErr w:type="spellEnd"/>
+      <w:r>
+        <w:rPr>
+          <w:highlight w:val="yellow"/>
+        </w:rPr>
+        <w:t xml:space="preserve">, </w:t>
+      </w:r>
+      <w:r>
+        <w:rPr>
+          <w:highlight w:val="yellow"/>
+        </w:rPr>
+        <w:t>Department, Symptoms</w:t>
+      </w:r>
+    </w:p>
+    <w:p>
+      <w:r>
+        <w:rPr>
+          <w:highlight w:val="yellow"/>
+        </w:rPr>
+        <w:tab/>
+      </w:r>
+      <w:r>
+        <w:rPr>
+          <w:highlight w:val="yellow"/>
+        </w:rPr>
+        <w:tab/>
+      </w:r>
+      <w:r>
+        <w:rPr>
+          <w:highlight w:val="yellow"/>
+        </w:rPr>
+        <w:tab/>
       </w:r>
       <w:r>
         <w:rPr>
@@ -5526,53 +5835,39 @@
         </w:rPr>
         <w:t xml:space="preserve"> </w:t>
       </w:r>
-      <w:r>
-        <w:rPr>
-          <w:highlight w:val="yellow"/>
-        </w:rPr>
-        <w:t>(We don’t need that, actually)</w:t>
-      </w:r>
-    </w:p>
-    <w:p>
-      <w:r>
-        <w:t>Relations:</w:t>
-      </w:r>
-    </w:p>
-    <w:p>
-      <w:r>
-        <w:t>Illness (</w:t>
-      </w:r>
-      <w:proofErr w:type="spellStart"/>
-      <w:r>
-        <w:rPr>
-          <w:u w:val="single"/>
+      <w:proofErr w:type="spellStart"/>
+      <w:r>
+        <w:rPr>
+          <w:highlight w:val="yellow"/>
         </w:rPr>
         <w:t>Illness_ID</w:t>
       </w:r>
       <w:proofErr w:type="spellEnd"/>
       <w:r>
+        <w:rPr>
+          <w:highlight w:val="yellow"/>
+        </w:rPr>
+        <w:t xml:space="preserve"> -- &gt; </w:t>
+      </w:r>
+      <w:proofErr w:type="spellStart"/>
+      <w:r>
+        <w:rPr>
+          <w:highlight w:val="yellow"/>
+        </w:rPr>
+        <w:t>Illness_Name</w:t>
+      </w:r>
+      <w:proofErr w:type="spellEnd"/>
+      <w:r>
+        <w:rPr>
+          <w:highlight w:val="yellow"/>
+        </w:rPr>
         <w:t xml:space="preserve">, </w:t>
       </w:r>
-      <w:proofErr w:type="spellStart"/>
-      <w:r>
-        <w:t>Illness_Name</w:t>
-      </w:r>
-      <w:proofErr w:type="spellEnd"/>
-      <w:r>
-        <w:t>, Department, Symptoms, Emergency Level)</w:t>
-      </w:r>
-    </w:p>
-    <w:p>
-      <w:r>
-        <w:t xml:space="preserve">Functional Dependency: </w:t>
-      </w:r>
-      <w:proofErr w:type="spellStart"/>
-      <w:r>
-        <w:t>Illness_Name</w:t>
-      </w:r>
-      <w:proofErr w:type="spellEnd"/>
-      <w:r>
-        <w:t xml:space="preserve"> -- &gt; Department, Symptoms</w:t>
+      <w:r>
+        <w:rPr>
+          <w:highlight w:val="yellow"/>
+        </w:rPr>
+        <w:t>Emergency Level</w:t>
       </w:r>
     </w:p>
     <w:p>
@@ -5671,29 +5966,17 @@
     </w:p>
     <w:p>
       <w:r>
-        <w:rPr>
-          <w:highlight w:val="yellow"/>
-        </w:rPr>
         <w:t xml:space="preserve">References: </w:t>
       </w:r>
       <w:r>
-        <w:rPr>
-          <w:highlight w:val="yellow"/>
-        </w:rPr>
         <w:t xml:space="preserve"> </w:t>
       </w:r>
       <w:r>
-        <w:rPr>
-          <w:highlight w:val="yellow"/>
-        </w:rPr>
         <w:t>http://www.geeksforgeeks.org/lossless-join-and-dependency-preserving-decomposition/</w:t>
       </w:r>
     </w:p>
     <w:p>
       <w:r>
-        <w:rPr>
-          <w:highlight w:val="yellow"/>
-        </w:rPr>
         <w:t>D2.ddl</w:t>
       </w:r>
     </w:p>
@@ -5741,19 +6024,68 @@
       </w:r>
     </w:p>
     <w:p>
-      <w:r>
+      <w:pPr>
+        <w:rPr>
+          <w:highlight w:val="yellow"/>
+        </w:rPr>
+      </w:pPr>
+      <w:r>
+        <w:rPr>
+          <w:highlight w:val="yellow"/>
+        </w:rPr>
         <w:t xml:space="preserve">Functional Dependency: </w:t>
       </w:r>
       <w:proofErr w:type="spellStart"/>
       <w:r>
-        <w:t>Doctor_Name</w:t>
-      </w:r>
-      <w:proofErr w:type="spellEnd"/>
-      <w:r>
-        <w:t>, Phone -- &gt; Address, Department</w:t>
-      </w:r>
-      <w:r>
-        <w:t xml:space="preserve">, </w:t>
+        <w:rPr>
+          <w:highlight w:val="yellow"/>
+        </w:rPr>
+        <w:t>Doctor</w:t>
+      </w:r>
+      <w:r>
+        <w:rPr>
+          <w:highlight w:val="yellow"/>
+        </w:rPr>
+        <w:t>_</w:t>
+      </w:r>
+      <w:r>
+        <w:rPr>
+          <w:highlight w:val="yellow"/>
+        </w:rPr>
+        <w:t>Name</w:t>
+      </w:r>
+      <w:proofErr w:type="spellEnd"/>
+      <w:r>
+        <w:rPr>
+          <w:highlight w:val="yellow"/>
+        </w:rPr>
+        <w:t>, Phone</w:t>
+      </w:r>
+      <w:r>
+        <w:rPr>
+          <w:highlight w:val="yellow"/>
+        </w:rPr>
+        <w:t xml:space="preserve"> -- &gt; </w:t>
+      </w:r>
+      <w:proofErr w:type="spellStart"/>
+      <w:r>
+        <w:rPr>
+          <w:highlight w:val="yellow"/>
+        </w:rPr>
+        <w:t>Doctor_ID</w:t>
+      </w:r>
+      <w:proofErr w:type="spellEnd"/>
+      <w:r>
+        <w:rPr>
+          <w:highlight w:val="yellow"/>
+        </w:rPr>
+        <w:t>,</w:t>
+      </w:r>
+      <w:r>
+        <w:rPr>
+          <w:highlight w:val="yellow"/>
+        </w:rPr>
+        <w:t xml:space="preserve"> Department, Experiences Years</w:t>
       </w:r>
     </w:p>
     <w:p>
@@ -5761,15 +6093,38 @@
         <w:ind w:left="1440" w:firstLine="720"/>
       </w:pPr>
       <w:r>
+        <w:rPr>
+          <w:highlight w:val="yellow"/>
+        </w:rPr>
         <w:t xml:space="preserve"> </w:t>
       </w:r>
       <w:proofErr w:type="spellStart"/>
       <w:r>
+        <w:rPr>
+          <w:highlight w:val="yellow"/>
+        </w:rPr>
+        <w:t>Doctor_ID</w:t>
+      </w:r>
+      <w:proofErr w:type="spellEnd"/>
+      <w:r>
+        <w:rPr>
+          <w:highlight w:val="yellow"/>
+        </w:rPr>
+        <w:t xml:space="preserve"> -- &gt; </w:t>
+      </w:r>
+      <w:proofErr w:type="spellStart"/>
+      <w:r>
+        <w:rPr>
+          <w:highlight w:val="yellow"/>
+        </w:rPr>
         <w:t>Doctor_Name</w:t>
       </w:r>
       <w:proofErr w:type="spellEnd"/>
       <w:r>
-        <w:t>, Birthday -- &gt; Phone, Department</w:t>
+        <w:rPr>
+          <w:highlight w:val="yellow"/>
+        </w:rPr>
+        <w:t>, Address, Phone, Birthday</w:t>
       </w:r>
     </w:p>
     <w:p>
@@ -6068,7 +6423,16 @@
       </w:r>
       <w:proofErr w:type="spellEnd"/>
       <w:r>
-        <w:t>, Phone)</w:t>
+        <w:t>, Phone</w:t>
+      </w:r>
+      <w:r>
+        <w:rPr>
+          <w:highlight w:val="yellow"/>
+        </w:rPr>
+        <w:t>, Department</w:t>
+      </w:r>
+      <w:r>
+        <w:t>)</w:t>
       </w:r>
       <w:r>
         <w:rPr>
@@ -6093,19 +6457,20 @@
         </w:rPr>
         <w:t xml:space="preserve">because </w:t>
       </w:r>
-      <w:proofErr w:type="spellStart"/>
-      <w:r>
-        <w:t>Doctor_Name</w:t>
-      </w:r>
-      <w:proofErr w:type="spellEnd"/>
-      <w:r>
-        <w:t>, Phone -- &gt; Address, Department</w:t>
+      <w:r>
+        <w:rPr>
+          <w:highlight w:val="yellow"/>
+        </w:rPr>
+        <w:t>FD’s</w:t>
+      </w:r>
+      <w:r>
+        <w:t xml:space="preserve"> </w:t>
       </w:r>
       <w:r>
         <w:rPr>
           <w:rFonts w:hint="eastAsia"/>
         </w:rPr>
-        <w:t xml:space="preserve"> is given.</w:t>
+        <w:t>is given.</w:t>
       </w:r>
     </w:p>
     <w:p>
@@ -6118,9 +6483,6 @@
     </w:p>
     <w:p>
       <w:r>
-        <w:rPr>
-          <w:highlight w:val="yellow"/>
-        </w:rPr>
         <w:t>d3.ddl</w:t>
       </w:r>
     </w:p>
@@ -6183,17 +6545,47 @@
         <w:t>)</w:t>
       </w:r>
     </w:p>
-    <w:p>
-      <w:r>
+    <w:p/>
+    <w:p>
+      <w:pPr>
+        <w:rPr>
+          <w:highlight w:val="yellow"/>
+        </w:rPr>
+      </w:pPr>
+      <w:r>
+        <w:rPr>
+          <w:highlight w:val="yellow"/>
+        </w:rPr>
+        <w:lastRenderedPageBreak/>
         <w:t xml:space="preserve">Functional Dependency: </w:t>
       </w:r>
       <w:proofErr w:type="spellStart"/>
       <w:r>
+        <w:rPr>
+          <w:highlight w:val="yellow"/>
+        </w:rPr>
         <w:t>Patient_Name</w:t>
       </w:r>
       <w:proofErr w:type="spellEnd"/>
       <w:r>
-        <w:t xml:space="preserve">, Phone -- &gt; Address, Birthday, </w:t>
+        <w:rPr>
+          <w:highlight w:val="yellow"/>
+        </w:rPr>
+        <w:t xml:space="preserve">, Phone -- &gt; </w:t>
+      </w:r>
+      <w:proofErr w:type="spellStart"/>
+      <w:r>
+        <w:rPr>
+          <w:highlight w:val="yellow"/>
+        </w:rPr>
+        <w:t>Patient_ID</w:t>
+      </w:r>
+      <w:proofErr w:type="spellEnd"/>
+      <w:r>
+        <w:rPr>
+          <w:highlight w:val="yellow"/>
+        </w:rPr>
+        <w:t>, Address, Birthday, Allergies History,</w:t>
       </w:r>
     </w:p>
     <w:p>
@@ -6201,12 +6593,70 @@
         <w:ind w:left="2160"/>
       </w:pPr>
       <w:r>
-        <w:t xml:space="preserve"> Birthday, Phone -- &gt; Gender</w:t>
-      </w:r>
-    </w:p>
-    <w:p>
-      <w:r>
-        <w:lastRenderedPageBreak/>
+        <w:rPr>
+          <w:highlight w:val="yellow"/>
+        </w:rPr>
+        <w:t xml:space="preserve"> </w:t>
+      </w:r>
+      <w:proofErr w:type="spellStart"/>
+      <w:r>
+        <w:rPr>
+          <w:highlight w:val="yellow"/>
+        </w:rPr>
+        <w:t>Patient_ID</w:t>
+      </w:r>
+      <w:proofErr w:type="spellEnd"/>
+      <w:r>
+        <w:rPr>
+          <w:highlight w:val="yellow"/>
+        </w:rPr>
+        <w:t xml:space="preserve"> -- &gt; </w:t>
+      </w:r>
+      <w:proofErr w:type="spellStart"/>
+      <w:r>
+        <w:rPr>
+          <w:highlight w:val="yellow"/>
+        </w:rPr>
+        <w:t>Patient_Name</w:t>
+      </w:r>
+      <w:proofErr w:type="spellEnd"/>
+      <w:r>
+        <w:rPr>
+          <w:highlight w:val="yellow"/>
+        </w:rPr>
+        <w:t xml:space="preserve">, </w:t>
+      </w:r>
+      <w:proofErr w:type="spellStart"/>
+      <w:r>
+        <w:rPr>
+          <w:highlight w:val="yellow"/>
+        </w:rPr>
+        <w:t>Doctor_ID</w:t>
+      </w:r>
+      <w:proofErr w:type="spellEnd"/>
+      <w:r>
+        <w:rPr>
+          <w:highlight w:val="yellow"/>
+        </w:rPr>
+        <w:t xml:space="preserve">, </w:t>
+      </w:r>
+      <w:proofErr w:type="spellStart"/>
+      <w:r>
+        <w:rPr>
+          <w:highlight w:val="yellow"/>
+        </w:rPr>
+        <w:t>Illness_ID</w:t>
+      </w:r>
+      <w:proofErr w:type="spellEnd"/>
+      <w:r>
+        <w:rPr>
+          <w:highlight w:val="yellow"/>
+        </w:rPr>
+        <w:t>, Phone, Gender</w:t>
+      </w:r>
+    </w:p>
+    <w:p>
+      <w:r>
         <w:t>Decompositions:</w:t>
       </w:r>
     </w:p>
@@ -6220,25 +6670,292 @@
       </w:r>
       <w:proofErr w:type="spellEnd"/>
       <w:r>
+        <w:t>, Phone, Address,</w:t>
+      </w:r>
+      <w:r>
+        <w:t xml:space="preserve"> </w:t>
+      </w:r>
+      <w:bookmarkStart w:id="0" w:name="_GoBack"/>
+      <w:bookmarkEnd w:id="0"/>
+      <w:r>
+        <w:t>Gender</w:t>
+      </w:r>
+      <w:r>
+        <w:t>)</w:t>
+      </w:r>
+    </w:p>
+    <w:p>
+      <w:r>
+        <w:t>R2: Patient Personal Info (</w:t>
+      </w:r>
+      <w:proofErr w:type="spellStart"/>
+      <w:r>
+        <w:t>Patient_Name</w:t>
+      </w:r>
+      <w:proofErr w:type="spellEnd"/>
+      <w:r>
+        <w:t>, Phone,</w:t>
+      </w:r>
+      <w:r>
+        <w:t xml:space="preserve"> </w:t>
+      </w:r>
+      <w:proofErr w:type="spellStart"/>
+      <w:r>
+        <w:t>Patient_ID</w:t>
+      </w:r>
+      <w:proofErr w:type="spellEnd"/>
+      <w:r>
+        <w:t xml:space="preserve">, Birthday, Allergies History, </w:t>
+      </w:r>
+      <w:proofErr w:type="spellStart"/>
+      <w:r>
+        <w:t>Doctor_ID</w:t>
+      </w:r>
+      <w:proofErr w:type="spellEnd"/>
+      <w:r>
+        <w:t xml:space="preserve">, </w:t>
+      </w:r>
+      <w:proofErr w:type="spellStart"/>
+      <w:r>
+        <w:t>Illness_ID</w:t>
+      </w:r>
+      <w:proofErr w:type="spellEnd"/>
+      <w:r>
+        <w:t>)</w:t>
+      </w:r>
+    </w:p>
+    <w:p/>
+    <w:p>
+      <w:pPr>
+        <w:rPr>
+          <w:b/>
+        </w:rPr>
+      </w:pPr>
+      <w:r>
+        <w:rPr>
+          <w:b/>
+        </w:rPr>
+        <w:t>Prove:</w:t>
+      </w:r>
+    </w:p>
+    <w:p>
+      <w:r>
+        <w:t xml:space="preserve">First condition holds true as </w:t>
+      </w:r>
+      <w:proofErr w:type="spellStart"/>
+      <w:r>
+        <w:t>Att</w:t>
+      </w:r>
+      <w:proofErr w:type="spellEnd"/>
+      <w:r>
+        <w:t xml:space="preserve">(R1) U </w:t>
+      </w:r>
+      <w:proofErr w:type="spellStart"/>
+      <w:r>
+        <w:t>Att</w:t>
+      </w:r>
+      <w:proofErr w:type="spellEnd"/>
+      <w:r>
+        <w:t xml:space="preserve">(R2) = </w:t>
+      </w:r>
+      <w:r>
+        <w:t>(</w:t>
+      </w:r>
+      <w:proofErr w:type="spellStart"/>
+      <w:r>
+        <w:t>Patient_Name</w:t>
+      </w:r>
+      <w:proofErr w:type="spellEnd"/>
+      <w:r>
+        <w:t xml:space="preserve">, Phone, Address, </w:t>
+      </w:r>
+      <w:proofErr w:type="spellStart"/>
+      <w:r>
+        <w:t>Gendder</w:t>
+      </w:r>
+      <w:proofErr w:type="spellEnd"/>
+      <w:r>
+        <w:t xml:space="preserve">) </w:t>
+      </w:r>
+      <w:r>
+        <w:t xml:space="preserve">U </w:t>
+      </w:r>
+      <w:r>
+        <w:t>(</w:t>
+      </w:r>
+      <w:proofErr w:type="spellStart"/>
+      <w:r>
+        <w:t>Patient_Name</w:t>
+      </w:r>
+      <w:proofErr w:type="spellEnd"/>
+      <w:r>
         <w:t xml:space="preserve">, Phone, </w:t>
       </w:r>
       <w:proofErr w:type="spellStart"/>
+      <w:r>
+        <w:t>Patient_ID</w:t>
+      </w:r>
+      <w:proofErr w:type="spellEnd"/>
+      <w:r>
+        <w:t xml:space="preserve">, Birthday, Allergies History, </w:t>
+      </w:r>
+      <w:proofErr w:type="spellStart"/>
+      <w:r>
+        <w:t>Doctor_ID</w:t>
+      </w:r>
+      <w:proofErr w:type="spellEnd"/>
+      <w:r>
+        <w:t xml:space="preserve">, </w:t>
+      </w:r>
+      <w:proofErr w:type="spellStart"/>
+      <w:r>
+        <w:t>Illness_ID</w:t>
+      </w:r>
+      <w:proofErr w:type="spellEnd"/>
+      <w:r>
+        <w:t xml:space="preserve">) </w:t>
+      </w:r>
+      <w:r>
+        <w:t xml:space="preserve">= </w:t>
+      </w:r>
+      <w:r>
+        <w:t>(</w:t>
+      </w:r>
+      <w:proofErr w:type="spellStart"/>
+      <w:r>
+        <w:rPr>
+          <w:u w:val="single"/>
+        </w:rPr>
+        <w:t>Patient_ID</w:t>
+      </w:r>
+      <w:proofErr w:type="spellEnd"/>
+      <w:r>
+        <w:t xml:space="preserve">, </w:t>
+      </w:r>
+      <w:proofErr w:type="spellStart"/>
+      <w:r>
+        <w:t>Patient_Name</w:t>
+      </w:r>
+      <w:proofErr w:type="spellEnd"/>
+      <w:r>
+        <w:t xml:space="preserve">, Phone, Address, Birthday, Gender, Allergies History, </w:t>
+      </w:r>
+      <w:proofErr w:type="spellStart"/>
+      <w:r>
+        <w:rPr>
+          <w:u w:val="dash"/>
+        </w:rPr>
+        <w:t>Doctor_ID</w:t>
+      </w:r>
+      <w:proofErr w:type="spellEnd"/>
+      <w:r>
+        <w:t xml:space="preserve">, </w:t>
+      </w:r>
+      <w:proofErr w:type="spellStart"/>
+      <w:r>
+        <w:rPr>
+          <w:u w:val="dash"/>
+        </w:rPr>
+        <w:t>Illness_ID</w:t>
+      </w:r>
+      <w:proofErr w:type="spellEnd"/>
+      <w:r>
+        <w:t>)</w:t>
+      </w:r>
+      <w:r>
+        <w:t xml:space="preserve"> = </w:t>
+      </w:r>
+      <w:proofErr w:type="spellStart"/>
+      <w:r>
+        <w:t>Att</w:t>
+      </w:r>
+      <w:proofErr w:type="spellEnd"/>
+      <w:r>
+        <w:t>(R).</w:t>
+      </w:r>
+    </w:p>
+    <w:p>
+      <w:r>
+        <w:rPr>
+          <w:rFonts w:hint="eastAsia"/>
+        </w:rPr>
+        <w:t xml:space="preserve">Second condition holds true as </w:t>
+      </w:r>
+      <w:proofErr w:type="spellStart"/>
+      <w:r>
+        <w:rPr>
+          <w:rFonts w:hint="eastAsia"/>
+        </w:rPr>
+        <w:t>Att</w:t>
+      </w:r>
+      <w:proofErr w:type="spellEnd"/>
+      <w:r>
+        <w:rPr>
+          <w:rFonts w:hint="eastAsia"/>
+        </w:rPr>
+        <w:t xml:space="preserve">(R1) </w:t>
+      </w:r>
+      <w:r>
+        <w:rPr>
+          <w:rFonts w:hint="eastAsia"/>
+        </w:rPr>
+        <w:t>∩</w:t>
+      </w:r>
+      <w:r>
+        <w:rPr>
+          <w:rFonts w:hint="eastAsia"/>
+        </w:rPr>
+        <w:t xml:space="preserve"> </w:t>
+      </w:r>
+      <w:proofErr w:type="spellStart"/>
+      <w:r>
+        <w:rPr>
+          <w:rFonts w:hint="eastAsia"/>
+        </w:rPr>
+        <w:t>Att</w:t>
+      </w:r>
+      <w:proofErr w:type="spellEnd"/>
+      <w:r>
+        <w:rPr>
+          <w:rFonts w:hint="eastAsia"/>
+        </w:rPr>
+        <w:t xml:space="preserve">(R2) = </w:t>
+      </w:r>
+      <w:r>
+        <w:t>(</w:t>
+      </w:r>
+      <w:proofErr w:type="spellStart"/>
+      <w:r>
+        <w:t>Patient_Name</w:t>
+      </w:r>
+      <w:proofErr w:type="spellEnd"/>
+      <w:r>
+        <w:t xml:space="preserve">, Phone, </w:t>
+      </w:r>
+      <w:proofErr w:type="spellStart"/>
       <w:proofErr w:type="gramStart"/>
       <w:r>
-        <w:t>Address,</w:t>
-      </w:r>
-      <w:r>
-        <w:t>Gender</w:t>
+        <w:t>Address,Gender</w:t>
       </w:r>
       <w:proofErr w:type="spellEnd"/>
       <w:proofErr w:type="gramEnd"/>
       <w:r>
-        <w:t>)</w:t>
-      </w:r>
-    </w:p>
-    <w:p>
-      <w:r>
-        <w:t>R2: Patient Personal Info (</w:t>
+        <w:t xml:space="preserve">) </w:t>
+      </w:r>
+      <w:r>
+        <w:rPr>
+          <w:rFonts w:hint="eastAsia"/>
+        </w:rPr>
+        <w:t>∩</w:t>
+      </w:r>
+      <w:r>
+        <w:rPr>
+          <w:rFonts w:hint="eastAsia"/>
+        </w:rPr>
+        <w:t xml:space="preserve"> </w:t>
+      </w:r>
+      <w:r>
+        <w:t>(</w:t>
       </w:r>
       <w:proofErr w:type="spellStart"/>
       <w:r>
@@ -6246,434 +6963,142 @@
       </w:r>
       <w:proofErr w:type="spellEnd"/>
       <w:r>
-        <w:t>, Phone,</w:t>
-      </w:r>
-      <w:r>
+        <w:t xml:space="preserve">, Phone, </w:t>
+      </w:r>
+      <w:proofErr w:type="spellStart"/>
+      <w:r>
+        <w:t>Patient_ID</w:t>
+      </w:r>
+      <w:proofErr w:type="spellEnd"/>
+      <w:r>
+        <w:t xml:space="preserve">, Birthday, Allergies History, </w:t>
+      </w:r>
+      <w:proofErr w:type="spellStart"/>
+      <w:r>
+        <w:t>Doctor_ID</w:t>
+      </w:r>
+      <w:proofErr w:type="spellEnd"/>
+      <w:r>
+        <w:t xml:space="preserve">, </w:t>
+      </w:r>
+      <w:proofErr w:type="spellStart"/>
+      <w:r>
+        <w:t>Illness_ID</w:t>
+      </w:r>
+      <w:proofErr w:type="spellEnd"/>
+      <w:r>
+        <w:t xml:space="preserve">) </w:t>
+      </w:r>
+      <w:r>
+        <w:rPr>
+          <w:rFonts w:hint="eastAsia"/>
+        </w:rPr>
+        <w:t>≠</w:t>
+      </w:r>
+      <w:r>
+        <w:rPr>
+          <w:rFonts w:hint="eastAsia"/>
+        </w:rPr>
         <w:t xml:space="preserve"> </w:t>
       </w:r>
+      <w:r>
+        <w:rPr>
+          <w:rFonts w:hint="eastAsia"/>
+        </w:rPr>
+        <w:t>Φ</w:t>
+      </w:r>
+    </w:p>
+    <w:p>
+      <w:r>
+        <w:rPr>
+          <w:rFonts w:hint="eastAsia"/>
+        </w:rPr>
+        <w:t xml:space="preserve">Third condition holds true as </w:t>
+      </w:r>
+      <w:proofErr w:type="spellStart"/>
+      <w:r>
+        <w:rPr>
+          <w:rFonts w:hint="eastAsia"/>
+        </w:rPr>
+        <w:t>Att</w:t>
+      </w:r>
+      <w:proofErr w:type="spellEnd"/>
+      <w:r>
+        <w:rPr>
+          <w:rFonts w:hint="eastAsia"/>
+        </w:rPr>
+        <w:t xml:space="preserve">(R1) </w:t>
+      </w:r>
+      <w:r>
+        <w:rPr>
+          <w:rFonts w:hint="eastAsia"/>
+        </w:rPr>
+        <w:t>∩</w:t>
+      </w:r>
+      <w:r>
+        <w:rPr>
+          <w:rFonts w:hint="eastAsia"/>
+        </w:rPr>
+        <w:t xml:space="preserve"> </w:t>
+      </w:r>
+      <w:proofErr w:type="spellStart"/>
+      <w:r>
+        <w:rPr>
+          <w:rFonts w:hint="eastAsia"/>
+        </w:rPr>
+        <w:t>Att</w:t>
+      </w:r>
+      <w:proofErr w:type="spellEnd"/>
+      <w:r>
+        <w:rPr>
+          <w:rFonts w:hint="eastAsia"/>
+        </w:rPr>
+        <w:t xml:space="preserve">(R2) = </w:t>
+      </w:r>
+      <w:r>
+        <w:t>(</w:t>
+      </w:r>
+      <w:proofErr w:type="spellStart"/>
+      <w:r>
+        <w:t>Patient_Name</w:t>
+      </w:r>
+      <w:proofErr w:type="spellEnd"/>
+      <w:r>
+        <w:t>, Phone)</w:t>
+      </w:r>
+      <w:r>
+        <w:rPr>
+          <w:rFonts w:hint="eastAsia"/>
+        </w:rPr>
+        <w:t xml:space="preserve"> is a key of R1</w:t>
+      </w:r>
+      <w:r>
+        <w:t>(</w:t>
+      </w:r>
+      <w:proofErr w:type="spellStart"/>
+      <w:r>
+        <w:t>Patient_Name</w:t>
+      </w:r>
+      <w:proofErr w:type="spellEnd"/>
+      <w:r>
+        <w:t xml:space="preserve">, Phone, Address, </w:t>
+      </w:r>
       <w:proofErr w:type="spellStart"/>
       <w:r>
         <w:t>Patient_ID</w:t>
       </w:r>
       <w:proofErr w:type="spellEnd"/>
       <w:r>
-        <w:t xml:space="preserve">, Birthday, Allergies History, </w:t>
-      </w:r>
-      <w:proofErr w:type="spellStart"/>
-      <w:r>
-        <w:t>Doctor_ID</w:t>
-      </w:r>
-      <w:proofErr w:type="spellEnd"/>
-      <w:r>
-        <w:t xml:space="preserve">, </w:t>
-      </w:r>
-      <w:proofErr w:type="spellStart"/>
-      <w:r>
-        <w:t>Illness_ID</w:t>
-      </w:r>
-      <w:proofErr w:type="spellEnd"/>
-      <w:r>
-        <w:t>)</w:t>
-      </w:r>
-    </w:p>
-    <w:p/>
-    <w:p>
-      <w:pPr>
-        <w:rPr>
-          <w:b/>
-        </w:rPr>
-      </w:pPr>
-      <w:r>
-        <w:rPr>
-          <w:b/>
-        </w:rPr>
-        <w:t>Prove:</w:t>
-      </w:r>
-    </w:p>
-    <w:p>
-      <w:r>
-        <w:t xml:space="preserve">First condition holds true as </w:t>
-      </w:r>
-      <w:proofErr w:type="spellStart"/>
-      <w:r>
-        <w:t>Att</w:t>
-      </w:r>
-      <w:proofErr w:type="spellEnd"/>
-      <w:r>
-        <w:t xml:space="preserve">(R1) U </w:t>
-      </w:r>
-      <w:proofErr w:type="spellStart"/>
-      <w:r>
-        <w:t>Att</w:t>
-      </w:r>
-      <w:proofErr w:type="spellEnd"/>
-      <w:r>
-        <w:t xml:space="preserve">(R2) = </w:t>
-      </w:r>
-      <w:r>
-        <w:t>(</w:t>
-      </w:r>
-      <w:proofErr w:type="spellStart"/>
-      <w:r>
-        <w:t>Patient_Name</w:t>
-      </w:r>
-      <w:proofErr w:type="spellEnd"/>
-      <w:r>
-        <w:t xml:space="preserve">, Phone, Address, </w:t>
-      </w:r>
-      <w:proofErr w:type="spellStart"/>
-      <w:r>
-        <w:t>Gendder</w:t>
-      </w:r>
-      <w:proofErr w:type="spellEnd"/>
-      <w:r>
         <w:t xml:space="preserve">) </w:t>
       </w:r>
       <w:r>
-        <w:t xml:space="preserve">U </w:t>
-      </w:r>
-      <w:r>
-        <w:t>(</w:t>
-      </w:r>
-      <w:proofErr w:type="spellStart"/>
-      <w:r>
-        <w:t>Patient_Name</w:t>
-      </w:r>
-      <w:proofErr w:type="spellEnd"/>
-      <w:r>
-        <w:t xml:space="preserve">, Phone, </w:t>
-      </w:r>
-      <w:proofErr w:type="spellStart"/>
-      <w:r>
-        <w:t>Patient_ID</w:t>
-      </w:r>
-      <w:proofErr w:type="spellEnd"/>
-      <w:r>
-        <w:t xml:space="preserve">, Birthday, Allergies History, </w:t>
-      </w:r>
-      <w:proofErr w:type="spellStart"/>
-      <w:r>
-        <w:t>Doctor_ID</w:t>
-      </w:r>
-      <w:proofErr w:type="spellEnd"/>
-      <w:r>
-        <w:t xml:space="preserve">, </w:t>
-      </w:r>
-      <w:proofErr w:type="spellStart"/>
-      <w:r>
-        <w:t>Illness_ID</w:t>
-      </w:r>
-      <w:proofErr w:type="spellEnd"/>
-      <w:r>
-        <w:t xml:space="preserve">) </w:t>
-      </w:r>
-      <w:r>
-        <w:t xml:space="preserve">= </w:t>
-      </w:r>
-      <w:r>
-        <w:t>(</w:t>
-      </w:r>
-      <w:proofErr w:type="spellStart"/>
-      <w:r>
-        <w:rPr>
-          <w:u w:val="single"/>
-        </w:rPr>
-        <w:t>Patient_ID</w:t>
-      </w:r>
-      <w:proofErr w:type="spellEnd"/>
-      <w:r>
-        <w:t xml:space="preserve">, </w:t>
-      </w:r>
-      <w:proofErr w:type="spellStart"/>
-      <w:r>
-        <w:t>Patient_Name</w:t>
-      </w:r>
-      <w:proofErr w:type="spellEnd"/>
-      <w:r>
-        <w:t xml:space="preserve">, Phone, Address, Birthday, Gender, Allergies History, </w:t>
-      </w:r>
-      <w:proofErr w:type="spellStart"/>
-      <w:r>
-        <w:rPr>
-          <w:u w:val="dash"/>
-        </w:rPr>
-        <w:t>Doctor_ID</w:t>
-      </w:r>
-      <w:proofErr w:type="spellEnd"/>
-      <w:r>
-        <w:t xml:space="preserve">, </w:t>
-      </w:r>
-      <w:proofErr w:type="spellStart"/>
-      <w:r>
-        <w:rPr>
-          <w:u w:val="dash"/>
-        </w:rPr>
-        <w:t>Illness_ID</w:t>
-      </w:r>
-      <w:proofErr w:type="spellEnd"/>
-      <w:r>
-        <w:t>)</w:t>
-      </w:r>
-      <w:r>
-        <w:t xml:space="preserve"> = </w:t>
-      </w:r>
-      <w:proofErr w:type="spellStart"/>
-      <w:r>
-        <w:t>Att</w:t>
-      </w:r>
-      <w:proofErr w:type="spellEnd"/>
-      <w:r>
-        <w:t>(R).</w:t>
-      </w:r>
-    </w:p>
-    <w:p>
-      <w:r>
-        <w:rPr>
-          <w:rFonts w:hint="eastAsia"/>
-        </w:rPr>
-        <w:t xml:space="preserve">Second condition holds true as </w:t>
-      </w:r>
-      <w:proofErr w:type="spellStart"/>
-      <w:r>
-        <w:rPr>
-          <w:rFonts w:hint="eastAsia"/>
-        </w:rPr>
-        <w:t>Att</w:t>
-      </w:r>
-      <w:proofErr w:type="spellEnd"/>
-      <w:r>
-        <w:rPr>
-          <w:rFonts w:hint="eastAsia"/>
-        </w:rPr>
-        <w:t xml:space="preserve">(R1) </w:t>
-      </w:r>
-      <w:r>
-        <w:rPr>
-          <w:rFonts w:hint="eastAsia"/>
-        </w:rPr>
-        <w:t>∩</w:t>
-      </w:r>
-      <w:r>
-        <w:rPr>
-          <w:rFonts w:hint="eastAsia"/>
-        </w:rPr>
-        <w:t xml:space="preserve"> </w:t>
-      </w:r>
-      <w:proofErr w:type="spellStart"/>
-      <w:r>
-        <w:rPr>
-          <w:rFonts w:hint="eastAsia"/>
-        </w:rPr>
-        <w:t>Att</w:t>
-      </w:r>
-      <w:proofErr w:type="spellEnd"/>
-      <w:r>
-        <w:rPr>
-          <w:rFonts w:hint="eastAsia"/>
-        </w:rPr>
-        <w:t xml:space="preserve">(R2) = </w:t>
-      </w:r>
-      <w:r>
-        <w:t>(</w:t>
-      </w:r>
-      <w:proofErr w:type="spellStart"/>
-      <w:r>
-        <w:t>Patient_Name</w:t>
-      </w:r>
-      <w:proofErr w:type="spellEnd"/>
-      <w:r>
-        <w:t xml:space="preserve">, Phone, </w:t>
-      </w:r>
-      <w:proofErr w:type="spellStart"/>
-      <w:proofErr w:type="gramStart"/>
-      <w:r>
-        <w:t>Address,Gender</w:t>
-      </w:r>
-      <w:proofErr w:type="spellEnd"/>
-      <w:proofErr w:type="gramEnd"/>
-      <w:r>
-        <w:t xml:space="preserve">) </w:t>
-      </w:r>
-      <w:r>
-        <w:rPr>
-          <w:rFonts w:hint="eastAsia"/>
-        </w:rPr>
-        <w:t>∩</w:t>
-      </w:r>
-      <w:r>
-        <w:rPr>
-          <w:rFonts w:hint="eastAsia"/>
-        </w:rPr>
-        <w:t xml:space="preserve"> </w:t>
-      </w:r>
-      <w:r>
-        <w:t>(</w:t>
-      </w:r>
-      <w:proofErr w:type="spellStart"/>
-      <w:r>
-        <w:t>Patient_Name</w:t>
-      </w:r>
-      <w:proofErr w:type="spellEnd"/>
-      <w:r>
-        <w:t xml:space="preserve">, Phone, </w:t>
-      </w:r>
-      <w:proofErr w:type="spellStart"/>
-      <w:r>
-        <w:t>Patient_ID</w:t>
-      </w:r>
-      <w:proofErr w:type="spellEnd"/>
-      <w:r>
-        <w:t xml:space="preserve">, Birthday, Allergies History, </w:t>
-      </w:r>
-      <w:proofErr w:type="spellStart"/>
-      <w:r>
-        <w:t>Doctor_ID</w:t>
-      </w:r>
-      <w:proofErr w:type="spellEnd"/>
-      <w:r>
-        <w:t xml:space="preserve">, </w:t>
-      </w:r>
-      <w:proofErr w:type="spellStart"/>
-      <w:r>
-        <w:t>Illness_ID</w:t>
-      </w:r>
-      <w:proofErr w:type="spellEnd"/>
-      <w:r>
-        <w:t xml:space="preserve">) </w:t>
-      </w:r>
-      <w:r>
-        <w:rPr>
-          <w:rFonts w:hint="eastAsia"/>
-        </w:rPr>
-        <w:t>≠</w:t>
-      </w:r>
-      <w:r>
-        <w:rPr>
-          <w:rFonts w:hint="eastAsia"/>
-        </w:rPr>
-        <w:t xml:space="preserve"> </w:t>
-      </w:r>
-      <w:r>
-        <w:rPr>
-          <w:rFonts w:hint="eastAsia"/>
-        </w:rPr>
-        <w:t>Φ</w:t>
-      </w:r>
-    </w:p>
-    <w:p>
-      <w:r>
-        <w:rPr>
-          <w:rFonts w:hint="eastAsia"/>
-        </w:rPr>
-        <w:t xml:space="preserve">Third condition holds true as </w:t>
-      </w:r>
-      <w:proofErr w:type="spellStart"/>
-      <w:r>
-        <w:rPr>
-          <w:rFonts w:hint="eastAsia"/>
-        </w:rPr>
-        <w:t>Att</w:t>
-      </w:r>
-      <w:proofErr w:type="spellEnd"/>
-      <w:r>
-        <w:rPr>
-          <w:rFonts w:hint="eastAsia"/>
-        </w:rPr>
-        <w:t xml:space="preserve">(R1) </w:t>
-      </w:r>
-      <w:r>
-        <w:rPr>
-          <w:rFonts w:hint="eastAsia"/>
-        </w:rPr>
-        <w:t>∩</w:t>
-      </w:r>
-      <w:r>
-        <w:rPr>
-          <w:rFonts w:hint="eastAsia"/>
-        </w:rPr>
-        <w:t xml:space="preserve"> </w:t>
-      </w:r>
-      <w:proofErr w:type="spellStart"/>
-      <w:r>
-        <w:rPr>
-          <w:rFonts w:hint="eastAsia"/>
-        </w:rPr>
-        <w:t>Att</w:t>
-      </w:r>
-      <w:proofErr w:type="spellEnd"/>
-      <w:r>
-        <w:rPr>
-          <w:rFonts w:hint="eastAsia"/>
-        </w:rPr>
-        <w:t xml:space="preserve">(R2) = </w:t>
-      </w:r>
-      <w:r>
-        <w:t>(</w:t>
-      </w:r>
-      <w:proofErr w:type="spellStart"/>
-      <w:r>
-        <w:t>Patient_Name</w:t>
-      </w:r>
-      <w:proofErr w:type="spellEnd"/>
-      <w:r>
-        <w:t>, Phone)</w:t>
-      </w:r>
-      <w:r>
-        <w:rPr>
-          <w:rFonts w:hint="eastAsia"/>
-        </w:rPr>
-        <w:t xml:space="preserve"> is a key of R1</w:t>
-      </w:r>
-      <w:r>
-        <w:t>(</w:t>
-      </w:r>
-      <w:proofErr w:type="spellStart"/>
-      <w:r>
-        <w:t>Patient_Name</w:t>
-      </w:r>
-      <w:proofErr w:type="spellEnd"/>
-      <w:r>
-        <w:t xml:space="preserve">, Phone, Address, </w:t>
-      </w:r>
-      <w:proofErr w:type="spellStart"/>
-      <w:r>
-        <w:t>Patient_ID</w:t>
-      </w:r>
-      <w:proofErr w:type="spellEnd"/>
-      <w:r>
-        <w:t xml:space="preserve">) </w:t>
-      </w:r>
-      <w:r>
-        <w:rPr>
-          <w:rFonts w:hint="eastAsia"/>
-        </w:rPr>
-        <w:t xml:space="preserve">because </w:t>
-      </w:r>
-      <w:proofErr w:type="spellStart"/>
-      <w:r>
-        <w:t>Patient_Name</w:t>
-      </w:r>
-      <w:proofErr w:type="spellEnd"/>
-      <w:r>
-        <w:t>, Phone -- &gt; Address, Birthday</w:t>
-      </w:r>
-      <w:r>
-        <w:rPr>
-          <w:rFonts w:hint="eastAsia"/>
-        </w:rPr>
-        <w:t xml:space="preserve"> </w:t>
-      </w:r>
-      <w:r>
-        <w:t>and Birthday, Phone -- &gt; Gender</w:t>
-      </w:r>
-      <w:r>
-        <w:rPr>
-          <w:rFonts w:hint="eastAsia"/>
-        </w:rPr>
-        <w:t xml:space="preserve"> </w:t>
-      </w:r>
-      <w:r>
-        <w:t>are</w:t>
+        <w:rPr>
+          <w:highlight w:val="yellow"/>
+        </w:rPr>
+        <w:t>FD’s</w:t>
+      </w:r>
+      <w:r>
+        <w:t xml:space="preserve"> is</w:t>
       </w:r>
       <w:r>
         <w:rPr>
@@ -6877,13 +7302,8 @@
         <w:t>” and Phone is”</w:t>
       </w:r>
       <w:r>
-        <w:t xml:space="preserve"> </w:t>
-      </w:r>
-      <w:bookmarkStart w:id="0" w:name="_GoBack"/>
-      <w:r>
-        <w:t>2449717107</w:t>
-      </w:r>
-      <w:bookmarkEnd w:id="0"/>
+        <w:t xml:space="preserve"> 2449717107</w:t>
+      </w:r>
       <w:r>
         <w:t xml:space="preserve">”, find </w:t>
       </w:r>
@@ -7965,7 +8385,7 @@
 </file>
 
 <file path=customXml/itemProps1.xml><?xml version="1.0" encoding="utf-8"?>
-<ds:datastoreItem xmlns:ds="http://schemas.openxmlformats.org/officeDocument/2006/customXml" ds:itemID="{0F782BBB-D776-4D2E-BEC4-5A722B0955FB}">
+<ds:datastoreItem xmlns:ds="http://schemas.openxmlformats.org/officeDocument/2006/customXml" ds:itemID="{49BE2B82-213A-4495-A5BC-857FFF63291F}">
   <ds:schemaRefs>
     <ds:schemaRef ds:uri="http://schemas.openxmlformats.org/officeDocument/2006/bibliography"/>
   </ds:schemaRefs>

</xml_diff>